<commit_message>
novos campos no COR01.TXT e novo arquivo COR03.TXT para importação
</commit_message>
<xml_diff>
--- a/arquivos-docs/ESPECIFICAÇÃO DOS ARQUIVO DO SOCWEB.docx
+++ b/arquivos-docs/ESPECIFICAÇÃO DOS ARQUIVO DO SOCWEB.docx
@@ -227,85 +227,7 @@
           <w:sz w:val="28"/>
           <w:szCs w:val="28"/>
         </w:rPr>
-        <w:t xml:space="preserve">Primeira 7 colunas: </w:t>
-      </w:r>
-      <w:proofErr w:type="spellStart"/>
-      <w:proofErr w:type="gramStart"/>
-      <w:r>
-        <w:rPr>
-          <w:rFonts w:ascii="Arial" w:hAnsi="Arial" w:cs="Arial"/>
-          <w:b/>
-          <w:bCs/>
-          <w:sz w:val="28"/>
-          <w:szCs w:val="28"/>
-        </w:rPr>
-        <w:t>Genero</w:t>
-      </w:r>
-      <w:proofErr w:type="spellEnd"/>
-      <w:r>
-        <w:rPr>
-          <w:rFonts w:ascii="Arial" w:hAnsi="Arial" w:cs="Arial"/>
-          <w:b/>
-          <w:bCs/>
-          <w:sz w:val="28"/>
-          <w:szCs w:val="28"/>
-        </w:rPr>
-        <w:t>(</w:t>
-      </w:r>
-      <w:proofErr w:type="gramEnd"/>
-      <w:r>
-        <w:rPr>
-          <w:rFonts w:ascii="Arial" w:hAnsi="Arial" w:cs="Arial"/>
-          <w:b/>
-          <w:bCs/>
-          <w:sz w:val="28"/>
-          <w:szCs w:val="28"/>
-        </w:rPr>
-        <w:t xml:space="preserve">1) + </w:t>
-      </w:r>
-      <w:proofErr w:type="gramStart"/>
-      <w:r>
-        <w:rPr>
-          <w:rFonts w:ascii="Arial" w:hAnsi="Arial" w:cs="Arial"/>
-          <w:b/>
-          <w:bCs/>
-          <w:sz w:val="28"/>
-          <w:szCs w:val="28"/>
-        </w:rPr>
-        <w:t>tipo(</w:t>
-      </w:r>
-      <w:proofErr w:type="gramEnd"/>
-      <w:r>
-        <w:rPr>
-          <w:rFonts w:ascii="Arial" w:hAnsi="Arial" w:cs="Arial"/>
-          <w:b/>
-          <w:bCs/>
-          <w:sz w:val="28"/>
-          <w:szCs w:val="28"/>
-        </w:rPr>
-        <w:t xml:space="preserve">1) + </w:t>
-      </w:r>
-      <w:proofErr w:type="gramStart"/>
-      <w:r>
-        <w:rPr>
-          <w:rFonts w:ascii="Arial" w:hAnsi="Arial" w:cs="Arial"/>
-          <w:b/>
-          <w:bCs/>
-          <w:sz w:val="28"/>
-          <w:szCs w:val="28"/>
-        </w:rPr>
-        <w:t>classificação(</w:t>
-      </w:r>
-      <w:proofErr w:type="gramEnd"/>
-      <w:r>
-        <w:rPr>
-          <w:rFonts w:ascii="Arial" w:hAnsi="Arial" w:cs="Arial"/>
-          <w:b/>
-          <w:bCs/>
-          <w:sz w:val="28"/>
-          <w:szCs w:val="28"/>
-        </w:rPr>
-        <w:t>5)</w:t>
+        <w:t>Primeira 7 colunas: Genero(1) + tipo(1) + classificação(5)</w:t>
       </w:r>
     </w:p>
     <w:p>
@@ -349,27 +271,15 @@
           <w:szCs w:val="28"/>
         </w:rPr>
       </w:pPr>
-      <w:proofErr w:type="spellStart"/>
-      <w:r>
-        <w:rPr>
-          <w:rFonts w:ascii="Arial" w:hAnsi="Arial" w:cs="Arial"/>
-          <w:b/>
-          <w:bCs/>
-          <w:sz w:val="28"/>
-          <w:szCs w:val="28"/>
-        </w:rPr>
-        <w:t>Referencia</w:t>
-      </w:r>
-      <w:proofErr w:type="spellEnd"/>
-      <w:r>
-        <w:rPr>
-          <w:rFonts w:ascii="Arial" w:hAnsi="Arial" w:cs="Arial"/>
-          <w:b/>
-          <w:bCs/>
-          <w:sz w:val="28"/>
-          <w:szCs w:val="28"/>
-        </w:rPr>
-        <w:t xml:space="preserve"> (Col. 61 até 64)</w:t>
+      <w:r>
+        <w:rPr>
+          <w:rFonts w:ascii="Arial" w:hAnsi="Arial" w:cs="Arial"/>
+          <w:b/>
+          <w:bCs/>
+          <w:sz w:val="28"/>
+          <w:szCs w:val="28"/>
+        </w:rPr>
+        <w:t>Referencia (Col. 61 até 64)</w:t>
       </w:r>
     </w:p>
     <w:p>
@@ -533,29 +443,7 @@
           <w:sz w:val="28"/>
           <w:szCs w:val="28"/>
         </w:rPr>
-        <w:t xml:space="preserve">Estoque (4 </w:t>
-      </w:r>
-      <w:proofErr w:type="spellStart"/>
-      <w:r>
-        <w:rPr>
-          <w:rFonts w:ascii="Arial" w:hAnsi="Arial" w:cs="Arial"/>
-          <w:b/>
-          <w:bCs/>
-          <w:sz w:val="28"/>
-          <w:szCs w:val="28"/>
-        </w:rPr>
-        <w:t>digitos</w:t>
-      </w:r>
-      <w:proofErr w:type="spellEnd"/>
-      <w:r>
-        <w:rPr>
-          <w:rFonts w:ascii="Arial" w:hAnsi="Arial" w:cs="Arial"/>
-          <w:b/>
-          <w:bCs/>
-          <w:sz w:val="28"/>
-          <w:szCs w:val="28"/>
-        </w:rPr>
-        <w:t>, com zeros na frente)</w:t>
+        <w:t>Estoque (4 digitos, com zeros na frente)</w:t>
       </w:r>
     </w:p>
     <w:p>
@@ -581,29 +469,7 @@
           <w:sz w:val="28"/>
           <w:szCs w:val="28"/>
         </w:rPr>
-        <w:t xml:space="preserve">Vendas dos 10 dias (5 </w:t>
-      </w:r>
-      <w:proofErr w:type="spellStart"/>
-      <w:r>
-        <w:rPr>
-          <w:rFonts w:ascii="Arial" w:hAnsi="Arial" w:cs="Arial"/>
-          <w:b/>
-          <w:bCs/>
-          <w:sz w:val="28"/>
-          <w:szCs w:val="28"/>
-        </w:rPr>
-        <w:t>digitos</w:t>
-      </w:r>
-      <w:proofErr w:type="spellEnd"/>
-      <w:r>
-        <w:rPr>
-          <w:rFonts w:ascii="Arial" w:hAnsi="Arial" w:cs="Arial"/>
-          <w:b/>
-          <w:bCs/>
-          <w:sz w:val="28"/>
-          <w:szCs w:val="28"/>
-        </w:rPr>
-        <w:t>, com zeros na frente)</w:t>
+        <w:t>Vendas dos 10 dias (5 digitos, com zeros na frente)</w:t>
       </w:r>
     </w:p>
     <w:p>
@@ -629,29 +495,7 @@
           <w:sz w:val="28"/>
           <w:szCs w:val="28"/>
         </w:rPr>
-        <w:t xml:space="preserve">Calculado Loja (5 </w:t>
-      </w:r>
-      <w:proofErr w:type="spellStart"/>
-      <w:r>
-        <w:rPr>
-          <w:rFonts w:ascii="Arial" w:hAnsi="Arial" w:cs="Arial"/>
-          <w:b/>
-          <w:bCs/>
-          <w:sz w:val="28"/>
-          <w:szCs w:val="28"/>
-        </w:rPr>
-        <w:t>digitos</w:t>
-      </w:r>
-      <w:proofErr w:type="spellEnd"/>
-      <w:r>
-        <w:rPr>
-          <w:rFonts w:ascii="Arial" w:hAnsi="Arial" w:cs="Arial"/>
-          <w:b/>
-          <w:bCs/>
-          <w:sz w:val="28"/>
-          <w:szCs w:val="28"/>
-        </w:rPr>
-        <w:t>)</w:t>
+        <w:t>Calculado Loja (5 digitos)</w:t>
       </w:r>
     </w:p>
     <w:p>
@@ -677,51 +521,7 @@
           <w:sz w:val="28"/>
           <w:szCs w:val="28"/>
         </w:rPr>
-        <w:t xml:space="preserve">Informado </w:t>
-      </w:r>
-      <w:proofErr w:type="gramStart"/>
-      <w:r>
-        <w:rPr>
-          <w:rFonts w:ascii="Arial" w:hAnsi="Arial" w:cs="Arial"/>
-          <w:b/>
-          <w:bCs/>
-          <w:sz w:val="28"/>
-          <w:szCs w:val="28"/>
-        </w:rPr>
-        <w:t>loja(</w:t>
-      </w:r>
-      <w:proofErr w:type="gramEnd"/>
-      <w:r>
-        <w:rPr>
-          <w:rFonts w:ascii="Arial" w:hAnsi="Arial" w:cs="Arial"/>
-          <w:b/>
-          <w:bCs/>
-          <w:sz w:val="28"/>
-          <w:szCs w:val="28"/>
-        </w:rPr>
-        <w:t xml:space="preserve">5 </w:t>
-      </w:r>
-      <w:proofErr w:type="spellStart"/>
-      <w:r>
-        <w:rPr>
-          <w:rFonts w:ascii="Arial" w:hAnsi="Arial" w:cs="Arial"/>
-          <w:b/>
-          <w:bCs/>
-          <w:sz w:val="28"/>
-          <w:szCs w:val="28"/>
-        </w:rPr>
-        <w:t>digitos</w:t>
-      </w:r>
-      <w:proofErr w:type="spellEnd"/>
-      <w:r>
-        <w:rPr>
-          <w:rFonts w:ascii="Arial" w:hAnsi="Arial" w:cs="Arial"/>
-          <w:b/>
-          <w:bCs/>
-          <w:sz w:val="28"/>
-          <w:szCs w:val="28"/>
-        </w:rPr>
-        <w:t>)</w:t>
+        <w:t>Informado loja(5 digitos)</w:t>
       </w:r>
     </w:p>
     <w:p>
@@ -747,51 +547,7 @@
           <w:sz w:val="28"/>
           <w:szCs w:val="28"/>
         </w:rPr>
-        <w:t xml:space="preserve">Informado </w:t>
-      </w:r>
-      <w:proofErr w:type="gramStart"/>
-      <w:r>
-        <w:rPr>
-          <w:rFonts w:ascii="Arial" w:hAnsi="Arial" w:cs="Arial"/>
-          <w:b/>
-          <w:bCs/>
-          <w:sz w:val="28"/>
-          <w:szCs w:val="28"/>
-        </w:rPr>
-        <w:t>Atacado(</w:t>
-      </w:r>
-      <w:proofErr w:type="gramEnd"/>
-      <w:r>
-        <w:rPr>
-          <w:rFonts w:ascii="Arial" w:hAnsi="Arial" w:cs="Arial"/>
-          <w:b/>
-          <w:bCs/>
-          <w:sz w:val="28"/>
-          <w:szCs w:val="28"/>
-        </w:rPr>
-        <w:t xml:space="preserve">5 </w:t>
-      </w:r>
-      <w:proofErr w:type="spellStart"/>
-      <w:r>
-        <w:rPr>
-          <w:rFonts w:ascii="Arial" w:hAnsi="Arial" w:cs="Arial"/>
-          <w:b/>
-          <w:bCs/>
-          <w:sz w:val="28"/>
-          <w:szCs w:val="28"/>
-        </w:rPr>
-        <w:t>digitos</w:t>
-      </w:r>
-      <w:proofErr w:type="spellEnd"/>
-      <w:r>
-        <w:rPr>
-          <w:rFonts w:ascii="Arial" w:hAnsi="Arial" w:cs="Arial"/>
-          <w:b/>
-          <w:bCs/>
-          <w:sz w:val="28"/>
-          <w:szCs w:val="28"/>
-        </w:rPr>
-        <w:t>)</w:t>
+        <w:t>Informado Atacado(5 digitos)</w:t>
       </w:r>
     </w:p>
     <w:p>
@@ -817,29 +573,7 @@
           <w:sz w:val="28"/>
           <w:szCs w:val="28"/>
         </w:rPr>
-        <w:t xml:space="preserve">Calculado Atacado (5 </w:t>
-      </w:r>
-      <w:proofErr w:type="spellStart"/>
-      <w:r>
-        <w:rPr>
-          <w:rFonts w:ascii="Arial" w:hAnsi="Arial" w:cs="Arial"/>
-          <w:b/>
-          <w:bCs/>
-          <w:sz w:val="28"/>
-          <w:szCs w:val="28"/>
-        </w:rPr>
-        <w:t>digitos</w:t>
-      </w:r>
-      <w:proofErr w:type="spellEnd"/>
-      <w:r>
-        <w:rPr>
-          <w:rFonts w:ascii="Arial" w:hAnsi="Arial" w:cs="Arial"/>
-          <w:b/>
-          <w:bCs/>
-          <w:sz w:val="28"/>
-          <w:szCs w:val="28"/>
-        </w:rPr>
-        <w:t>)</w:t>
+        <w:t>Calculado Atacado (5 digitos)</w:t>
       </w:r>
     </w:p>
     <w:p>
@@ -865,29 +599,7 @@
           <w:sz w:val="28"/>
           <w:szCs w:val="28"/>
         </w:rPr>
-        <w:t xml:space="preserve">Informado Total (5 </w:t>
-      </w:r>
-      <w:proofErr w:type="spellStart"/>
-      <w:r>
-        <w:rPr>
-          <w:rFonts w:ascii="Arial" w:hAnsi="Arial" w:cs="Arial"/>
-          <w:b/>
-          <w:bCs/>
-          <w:sz w:val="28"/>
-          <w:szCs w:val="28"/>
-        </w:rPr>
-        <w:t>digitos</w:t>
-      </w:r>
-      <w:proofErr w:type="spellEnd"/>
-      <w:r>
-        <w:rPr>
-          <w:rFonts w:ascii="Arial" w:hAnsi="Arial" w:cs="Arial"/>
-          <w:b/>
-          <w:bCs/>
-          <w:sz w:val="28"/>
-          <w:szCs w:val="28"/>
-        </w:rPr>
-        <w:t>)</w:t>
+        <w:t>Informado Total (5 digitos)</w:t>
       </w:r>
     </w:p>
     <w:p>
@@ -913,29 +625,7 @@
           <w:sz w:val="28"/>
           <w:szCs w:val="28"/>
         </w:rPr>
-        <w:t xml:space="preserve">Sugestão de OC (4 </w:t>
-      </w:r>
-      <w:proofErr w:type="spellStart"/>
-      <w:r>
-        <w:rPr>
-          <w:rFonts w:ascii="Arial" w:hAnsi="Arial" w:cs="Arial"/>
-          <w:b/>
-          <w:bCs/>
-          <w:sz w:val="28"/>
-          <w:szCs w:val="28"/>
-        </w:rPr>
-        <w:t>digitos</w:t>
-      </w:r>
-      <w:proofErr w:type="spellEnd"/>
-      <w:r>
-        <w:rPr>
-          <w:rFonts w:ascii="Arial" w:hAnsi="Arial" w:cs="Arial"/>
-          <w:b/>
-          <w:bCs/>
-          <w:sz w:val="28"/>
-          <w:szCs w:val="28"/>
-        </w:rPr>
-        <w:t>)</w:t>
+        <w:t>Sugestão de OC (4 digitos)</w:t>
       </w:r>
     </w:p>
     <w:p>
@@ -987,29 +677,7 @@
           <w:sz w:val="28"/>
           <w:szCs w:val="28"/>
         </w:rPr>
-        <w:t xml:space="preserve">Sugestão Anterior (4 </w:t>
-      </w:r>
-      <w:proofErr w:type="spellStart"/>
-      <w:r>
-        <w:rPr>
-          <w:rFonts w:ascii="Arial" w:hAnsi="Arial" w:cs="Arial"/>
-          <w:b/>
-          <w:bCs/>
-          <w:sz w:val="28"/>
-          <w:szCs w:val="28"/>
-        </w:rPr>
-        <w:t>digitos</w:t>
-      </w:r>
-      <w:proofErr w:type="spellEnd"/>
-      <w:r>
-        <w:rPr>
-          <w:rFonts w:ascii="Arial" w:hAnsi="Arial" w:cs="Arial"/>
-          <w:b/>
-          <w:bCs/>
-          <w:sz w:val="28"/>
-          <w:szCs w:val="28"/>
-        </w:rPr>
-        <w:t>)</w:t>
+        <w:t>Sugestão Anterior (4 digitos)</w:t>
       </w:r>
     </w:p>
     <w:p>
@@ -1035,29 +703,7 @@
           <w:sz w:val="28"/>
           <w:szCs w:val="28"/>
         </w:rPr>
-        <w:t xml:space="preserve">OC em aberto (4 </w:t>
-      </w:r>
-      <w:proofErr w:type="spellStart"/>
-      <w:r>
-        <w:rPr>
-          <w:rFonts w:ascii="Arial" w:hAnsi="Arial" w:cs="Arial"/>
-          <w:b/>
-          <w:bCs/>
-          <w:sz w:val="28"/>
-          <w:szCs w:val="28"/>
-        </w:rPr>
-        <w:t>digitos</w:t>
-      </w:r>
-      <w:proofErr w:type="spellEnd"/>
-      <w:r>
-        <w:rPr>
-          <w:rFonts w:ascii="Arial" w:hAnsi="Arial" w:cs="Arial"/>
-          <w:b/>
-          <w:bCs/>
-          <w:sz w:val="28"/>
-          <w:szCs w:val="28"/>
-        </w:rPr>
-        <w:t>)</w:t>
+        <w:t>OC em aberto (4 digitos)</w:t>
       </w:r>
     </w:p>
     <w:p>
@@ -1083,29 +729,7 @@
           <w:sz w:val="28"/>
           <w:szCs w:val="28"/>
         </w:rPr>
-        <w:t xml:space="preserve">Pedido atender (4 </w:t>
-      </w:r>
-      <w:proofErr w:type="spellStart"/>
-      <w:r>
-        <w:rPr>
-          <w:rFonts w:ascii="Arial" w:hAnsi="Arial" w:cs="Arial"/>
-          <w:b/>
-          <w:bCs/>
-          <w:sz w:val="28"/>
-          <w:szCs w:val="28"/>
-        </w:rPr>
-        <w:t>digitos</w:t>
-      </w:r>
-      <w:proofErr w:type="spellEnd"/>
-      <w:r>
-        <w:rPr>
-          <w:rFonts w:ascii="Arial" w:hAnsi="Arial" w:cs="Arial"/>
-          <w:b/>
-          <w:bCs/>
-          <w:sz w:val="28"/>
-          <w:szCs w:val="28"/>
-        </w:rPr>
-        <w:t>)</w:t>
+        <w:t>Pedido atender (4 digitos)</w:t>
       </w:r>
     </w:p>
     <w:p>
@@ -1183,29 +807,7 @@
           <w:sz w:val="28"/>
           <w:szCs w:val="28"/>
         </w:rPr>
-        <w:t xml:space="preserve">Agrupa (6 </w:t>
-      </w:r>
-      <w:proofErr w:type="spellStart"/>
-      <w:r>
-        <w:rPr>
-          <w:rFonts w:ascii="Arial" w:hAnsi="Arial" w:cs="Arial"/>
-          <w:b/>
-          <w:bCs/>
-          <w:sz w:val="28"/>
-          <w:szCs w:val="28"/>
-        </w:rPr>
-        <w:t>digitos</w:t>
-      </w:r>
-      <w:proofErr w:type="spellEnd"/>
-      <w:r>
-        <w:rPr>
-          <w:rFonts w:ascii="Arial" w:hAnsi="Arial" w:cs="Arial"/>
-          <w:b/>
-          <w:bCs/>
-          <w:sz w:val="28"/>
-          <w:szCs w:val="28"/>
-        </w:rPr>
-        <w:t>)</w:t>
+        <w:t>Agrupa (6 digitos)</w:t>
       </w:r>
     </w:p>
     <w:p>
@@ -1231,29 +833,7 @@
           <w:sz w:val="28"/>
           <w:szCs w:val="28"/>
         </w:rPr>
-        <w:t xml:space="preserve">Giro (4 </w:t>
-      </w:r>
-      <w:proofErr w:type="spellStart"/>
-      <w:r>
-        <w:rPr>
-          <w:rFonts w:ascii="Arial" w:hAnsi="Arial" w:cs="Arial"/>
-          <w:b/>
-          <w:bCs/>
-          <w:sz w:val="28"/>
-          <w:szCs w:val="28"/>
-        </w:rPr>
-        <w:t>digitos</w:t>
-      </w:r>
-      <w:proofErr w:type="spellEnd"/>
-      <w:r>
-        <w:rPr>
-          <w:rFonts w:ascii="Arial" w:hAnsi="Arial" w:cs="Arial"/>
-          <w:b/>
-          <w:bCs/>
-          <w:sz w:val="28"/>
-          <w:szCs w:val="28"/>
-        </w:rPr>
-        <w:t>)</w:t>
+        <w:t>Giro (4 digitos)</w:t>
       </w:r>
     </w:p>
     <w:p>
@@ -1297,49 +877,15 @@
           <w:szCs w:val="28"/>
         </w:rPr>
       </w:pPr>
-      <w:proofErr w:type="spellStart"/>
-      <w:r>
-        <w:rPr>
-          <w:rFonts w:ascii="Arial" w:hAnsi="Arial" w:cs="Arial"/>
-          <w:b/>
-          <w:bCs/>
-          <w:sz w:val="28"/>
-          <w:szCs w:val="28"/>
-        </w:rPr>
-        <w:t>Codigo</w:t>
-      </w:r>
-      <w:proofErr w:type="spellEnd"/>
-      <w:r>
-        <w:rPr>
-          <w:rFonts w:ascii="Arial" w:hAnsi="Arial" w:cs="Arial"/>
-          <w:b/>
-          <w:bCs/>
-          <w:sz w:val="28"/>
-          <w:szCs w:val="28"/>
-        </w:rPr>
-        <w:t xml:space="preserve"> da Coleção (5 </w:t>
-      </w:r>
-      <w:proofErr w:type="spellStart"/>
-      <w:r>
-        <w:rPr>
-          <w:rFonts w:ascii="Arial" w:hAnsi="Arial" w:cs="Arial"/>
-          <w:b/>
-          <w:bCs/>
-          <w:sz w:val="28"/>
-          <w:szCs w:val="28"/>
-        </w:rPr>
-        <w:t>digitos</w:t>
-      </w:r>
-      <w:proofErr w:type="spellEnd"/>
-      <w:r>
-        <w:rPr>
-          <w:rFonts w:ascii="Arial" w:hAnsi="Arial" w:cs="Arial"/>
-          <w:b/>
-          <w:bCs/>
-          <w:sz w:val="28"/>
-          <w:szCs w:val="28"/>
-        </w:rPr>
-        <w:t>)</w:t>
+      <w:r>
+        <w:rPr>
+          <w:rFonts w:ascii="Arial" w:hAnsi="Arial" w:cs="Arial"/>
+          <w:b/>
+          <w:bCs/>
+          <w:sz w:val="28"/>
+          <w:szCs w:val="28"/>
+        </w:rPr>
+        <w:t>Codigo da Coleção (5 digitos)</w:t>
       </w:r>
     </w:p>
     <w:p>
@@ -1365,29 +911,7 @@
           <w:sz w:val="28"/>
           <w:szCs w:val="28"/>
         </w:rPr>
-        <w:t xml:space="preserve">Nome da Coleção (restante da </w:t>
-      </w:r>
-      <w:proofErr w:type="spellStart"/>
-      <w:r>
-        <w:rPr>
-          <w:rFonts w:ascii="Arial" w:hAnsi="Arial" w:cs="Arial"/>
-          <w:b/>
-          <w:bCs/>
-          <w:sz w:val="28"/>
-          <w:szCs w:val="28"/>
-        </w:rPr>
-        <w:t>string</w:t>
-      </w:r>
-      <w:proofErr w:type="spellEnd"/>
-      <w:r>
-        <w:rPr>
-          <w:rFonts w:ascii="Arial" w:hAnsi="Arial" w:cs="Arial"/>
-          <w:b/>
-          <w:bCs/>
-          <w:sz w:val="28"/>
-          <w:szCs w:val="28"/>
-        </w:rPr>
-        <w:t>)</w:t>
+        <w:t>Nome da Coleção (restante da string)</w:t>
       </w:r>
     </w:p>
     <w:p>
@@ -1435,85 +959,7 @@
           <w:sz w:val="28"/>
           <w:szCs w:val="28"/>
         </w:rPr>
-        <w:t xml:space="preserve">Primeira 7 colunas: </w:t>
-      </w:r>
-      <w:proofErr w:type="spellStart"/>
-      <w:proofErr w:type="gramStart"/>
-      <w:r>
-        <w:rPr>
-          <w:rFonts w:ascii="Arial" w:hAnsi="Arial" w:cs="Arial"/>
-          <w:b/>
-          <w:bCs/>
-          <w:sz w:val="28"/>
-          <w:szCs w:val="28"/>
-        </w:rPr>
-        <w:t>Genero</w:t>
-      </w:r>
-      <w:proofErr w:type="spellEnd"/>
-      <w:r>
-        <w:rPr>
-          <w:rFonts w:ascii="Arial" w:hAnsi="Arial" w:cs="Arial"/>
-          <w:b/>
-          <w:bCs/>
-          <w:sz w:val="28"/>
-          <w:szCs w:val="28"/>
-        </w:rPr>
-        <w:t>(</w:t>
-      </w:r>
-      <w:proofErr w:type="gramEnd"/>
-      <w:r>
-        <w:rPr>
-          <w:rFonts w:ascii="Arial" w:hAnsi="Arial" w:cs="Arial"/>
-          <w:b/>
-          <w:bCs/>
-          <w:sz w:val="28"/>
-          <w:szCs w:val="28"/>
-        </w:rPr>
-        <w:t xml:space="preserve">1) + </w:t>
-      </w:r>
-      <w:proofErr w:type="gramStart"/>
-      <w:r>
-        <w:rPr>
-          <w:rFonts w:ascii="Arial" w:hAnsi="Arial" w:cs="Arial"/>
-          <w:b/>
-          <w:bCs/>
-          <w:sz w:val="28"/>
-          <w:szCs w:val="28"/>
-        </w:rPr>
-        <w:t>tipo(</w:t>
-      </w:r>
-      <w:proofErr w:type="gramEnd"/>
-      <w:r>
-        <w:rPr>
-          <w:rFonts w:ascii="Arial" w:hAnsi="Arial" w:cs="Arial"/>
-          <w:b/>
-          <w:bCs/>
-          <w:sz w:val="28"/>
-          <w:szCs w:val="28"/>
-        </w:rPr>
-        <w:t xml:space="preserve">1) + </w:t>
-      </w:r>
-      <w:proofErr w:type="gramStart"/>
-      <w:r>
-        <w:rPr>
-          <w:rFonts w:ascii="Arial" w:hAnsi="Arial" w:cs="Arial"/>
-          <w:b/>
-          <w:bCs/>
-          <w:sz w:val="28"/>
-          <w:szCs w:val="28"/>
-        </w:rPr>
-        <w:t>classificação(</w:t>
-      </w:r>
-      <w:proofErr w:type="gramEnd"/>
-      <w:r>
-        <w:rPr>
-          <w:rFonts w:ascii="Arial" w:hAnsi="Arial" w:cs="Arial"/>
-          <w:b/>
-          <w:bCs/>
-          <w:sz w:val="28"/>
-          <w:szCs w:val="28"/>
-        </w:rPr>
-        <w:t>5)</w:t>
+        <w:t>Primeira 7 colunas: Genero(1) + tipo(1) + classificação(5)</w:t>
       </w:r>
     </w:p>
     <w:p>
@@ -1557,27 +1003,15 @@
           <w:szCs w:val="28"/>
         </w:rPr>
       </w:pPr>
-      <w:proofErr w:type="spellStart"/>
-      <w:r>
-        <w:rPr>
-          <w:rFonts w:ascii="Arial" w:hAnsi="Arial" w:cs="Arial"/>
-          <w:b/>
-          <w:bCs/>
-          <w:sz w:val="28"/>
-          <w:szCs w:val="28"/>
-        </w:rPr>
-        <w:t>Referencia</w:t>
-      </w:r>
-      <w:proofErr w:type="spellEnd"/>
-      <w:r>
-        <w:rPr>
-          <w:rFonts w:ascii="Arial" w:hAnsi="Arial" w:cs="Arial"/>
-          <w:b/>
-          <w:bCs/>
-          <w:sz w:val="28"/>
-          <w:szCs w:val="28"/>
-        </w:rPr>
-        <w:t xml:space="preserve"> (Col. 61 até 64)</w:t>
+      <w:r>
+        <w:rPr>
+          <w:rFonts w:ascii="Arial" w:hAnsi="Arial" w:cs="Arial"/>
+          <w:b/>
+          <w:bCs/>
+          <w:sz w:val="28"/>
+          <w:szCs w:val="28"/>
+        </w:rPr>
+        <w:t>Referencia (Col. 61 até 64)</w:t>
       </w:r>
     </w:p>
     <w:p>
@@ -1691,29 +1125,7 @@
           <w:sz w:val="28"/>
           <w:szCs w:val="28"/>
         </w:rPr>
-        <w:t xml:space="preserve">Estoque (4 </w:t>
-      </w:r>
-      <w:proofErr w:type="spellStart"/>
-      <w:r>
-        <w:rPr>
-          <w:rFonts w:ascii="Arial" w:hAnsi="Arial" w:cs="Arial"/>
-          <w:b/>
-          <w:bCs/>
-          <w:sz w:val="28"/>
-          <w:szCs w:val="28"/>
-        </w:rPr>
-        <w:t>digitos</w:t>
-      </w:r>
-      <w:proofErr w:type="spellEnd"/>
-      <w:r>
-        <w:rPr>
-          <w:rFonts w:ascii="Arial" w:hAnsi="Arial" w:cs="Arial"/>
-          <w:b/>
-          <w:bCs/>
-          <w:sz w:val="28"/>
-          <w:szCs w:val="28"/>
-        </w:rPr>
-        <w:t>, com zeros na frente)</w:t>
+        <w:t>Estoque (4 digitos, com zeros na frente)</w:t>
       </w:r>
     </w:p>
     <w:p>
@@ -1739,29 +1151,7 @@
           <w:sz w:val="28"/>
           <w:szCs w:val="28"/>
         </w:rPr>
-        <w:t xml:space="preserve">Vendas dos 10 dias (5 </w:t>
-      </w:r>
-      <w:proofErr w:type="spellStart"/>
-      <w:r>
-        <w:rPr>
-          <w:rFonts w:ascii="Arial" w:hAnsi="Arial" w:cs="Arial"/>
-          <w:b/>
-          <w:bCs/>
-          <w:sz w:val="28"/>
-          <w:szCs w:val="28"/>
-        </w:rPr>
-        <w:t>digitos</w:t>
-      </w:r>
-      <w:proofErr w:type="spellEnd"/>
-      <w:r>
-        <w:rPr>
-          <w:rFonts w:ascii="Arial" w:hAnsi="Arial" w:cs="Arial"/>
-          <w:b/>
-          <w:bCs/>
-          <w:sz w:val="28"/>
-          <w:szCs w:val="28"/>
-        </w:rPr>
-        <w:t>, com zeros na frente)</w:t>
+        <w:t>Vendas dos 10 dias (5 digitos, com zeros na frente)</w:t>
       </w:r>
     </w:p>
     <w:p>
@@ -1787,29 +1177,7 @@
           <w:sz w:val="28"/>
           <w:szCs w:val="28"/>
         </w:rPr>
-        <w:t xml:space="preserve">Calculado Loja (5 </w:t>
-      </w:r>
-      <w:proofErr w:type="spellStart"/>
-      <w:r>
-        <w:rPr>
-          <w:rFonts w:ascii="Arial" w:hAnsi="Arial" w:cs="Arial"/>
-          <w:b/>
-          <w:bCs/>
-          <w:sz w:val="28"/>
-          <w:szCs w:val="28"/>
-        </w:rPr>
-        <w:t>digitos</w:t>
-      </w:r>
-      <w:proofErr w:type="spellEnd"/>
-      <w:r>
-        <w:rPr>
-          <w:rFonts w:ascii="Arial" w:hAnsi="Arial" w:cs="Arial"/>
-          <w:b/>
-          <w:bCs/>
-          <w:sz w:val="28"/>
-          <w:szCs w:val="28"/>
-        </w:rPr>
-        <w:t>)</w:t>
+        <w:t>Calculado Loja (5 digitos)</w:t>
       </w:r>
     </w:p>
     <w:p>
@@ -1835,51 +1203,7 @@
           <w:sz w:val="28"/>
           <w:szCs w:val="28"/>
         </w:rPr>
-        <w:t xml:space="preserve">Informado </w:t>
-      </w:r>
-      <w:proofErr w:type="gramStart"/>
-      <w:r>
-        <w:rPr>
-          <w:rFonts w:ascii="Arial" w:hAnsi="Arial" w:cs="Arial"/>
-          <w:b/>
-          <w:bCs/>
-          <w:sz w:val="28"/>
-          <w:szCs w:val="28"/>
-        </w:rPr>
-        <w:t>loja(</w:t>
-      </w:r>
-      <w:proofErr w:type="gramEnd"/>
-      <w:r>
-        <w:rPr>
-          <w:rFonts w:ascii="Arial" w:hAnsi="Arial" w:cs="Arial"/>
-          <w:b/>
-          <w:bCs/>
-          <w:sz w:val="28"/>
-          <w:szCs w:val="28"/>
-        </w:rPr>
-        <w:t xml:space="preserve">5 </w:t>
-      </w:r>
-      <w:proofErr w:type="spellStart"/>
-      <w:r>
-        <w:rPr>
-          <w:rFonts w:ascii="Arial" w:hAnsi="Arial" w:cs="Arial"/>
-          <w:b/>
-          <w:bCs/>
-          <w:sz w:val="28"/>
-          <w:szCs w:val="28"/>
-        </w:rPr>
-        <w:t>digitos</w:t>
-      </w:r>
-      <w:proofErr w:type="spellEnd"/>
-      <w:r>
-        <w:rPr>
-          <w:rFonts w:ascii="Arial" w:hAnsi="Arial" w:cs="Arial"/>
-          <w:b/>
-          <w:bCs/>
-          <w:sz w:val="28"/>
-          <w:szCs w:val="28"/>
-        </w:rPr>
-        <w:t>)</w:t>
+        <w:t>Informado loja(5 digitos)</w:t>
       </w:r>
     </w:p>
     <w:p>
@@ -1905,51 +1229,7 @@
           <w:sz w:val="28"/>
           <w:szCs w:val="28"/>
         </w:rPr>
-        <w:t xml:space="preserve">Informado </w:t>
-      </w:r>
-      <w:proofErr w:type="gramStart"/>
-      <w:r>
-        <w:rPr>
-          <w:rFonts w:ascii="Arial" w:hAnsi="Arial" w:cs="Arial"/>
-          <w:b/>
-          <w:bCs/>
-          <w:sz w:val="28"/>
-          <w:szCs w:val="28"/>
-        </w:rPr>
-        <w:t>Atacado(</w:t>
-      </w:r>
-      <w:proofErr w:type="gramEnd"/>
-      <w:r>
-        <w:rPr>
-          <w:rFonts w:ascii="Arial" w:hAnsi="Arial" w:cs="Arial"/>
-          <w:b/>
-          <w:bCs/>
-          <w:sz w:val="28"/>
-          <w:szCs w:val="28"/>
-        </w:rPr>
-        <w:t xml:space="preserve">5 </w:t>
-      </w:r>
-      <w:proofErr w:type="spellStart"/>
-      <w:r>
-        <w:rPr>
-          <w:rFonts w:ascii="Arial" w:hAnsi="Arial" w:cs="Arial"/>
-          <w:b/>
-          <w:bCs/>
-          <w:sz w:val="28"/>
-          <w:szCs w:val="28"/>
-        </w:rPr>
-        <w:t>digitos</w:t>
-      </w:r>
-      <w:proofErr w:type="spellEnd"/>
-      <w:r>
-        <w:rPr>
-          <w:rFonts w:ascii="Arial" w:hAnsi="Arial" w:cs="Arial"/>
-          <w:b/>
-          <w:bCs/>
-          <w:sz w:val="28"/>
-          <w:szCs w:val="28"/>
-        </w:rPr>
-        <w:t>)</w:t>
+        <w:t>Informado Atacado(5 digitos)</w:t>
       </w:r>
     </w:p>
     <w:p>
@@ -1975,29 +1255,7 @@
           <w:sz w:val="28"/>
           <w:szCs w:val="28"/>
         </w:rPr>
-        <w:t xml:space="preserve">Calculado Atacado (5 </w:t>
-      </w:r>
-      <w:proofErr w:type="spellStart"/>
-      <w:r>
-        <w:rPr>
-          <w:rFonts w:ascii="Arial" w:hAnsi="Arial" w:cs="Arial"/>
-          <w:b/>
-          <w:bCs/>
-          <w:sz w:val="28"/>
-          <w:szCs w:val="28"/>
-        </w:rPr>
-        <w:t>digitos</w:t>
-      </w:r>
-      <w:proofErr w:type="spellEnd"/>
-      <w:r>
-        <w:rPr>
-          <w:rFonts w:ascii="Arial" w:hAnsi="Arial" w:cs="Arial"/>
-          <w:b/>
-          <w:bCs/>
-          <w:sz w:val="28"/>
-          <w:szCs w:val="28"/>
-        </w:rPr>
-        <w:t>)</w:t>
+        <w:t>Calculado Atacado (5 digitos)</w:t>
       </w:r>
     </w:p>
     <w:p>
@@ -2023,29 +1281,7 @@
           <w:sz w:val="28"/>
           <w:szCs w:val="28"/>
         </w:rPr>
-        <w:t xml:space="preserve">Informado Total (5 </w:t>
-      </w:r>
-      <w:proofErr w:type="spellStart"/>
-      <w:r>
-        <w:rPr>
-          <w:rFonts w:ascii="Arial" w:hAnsi="Arial" w:cs="Arial"/>
-          <w:b/>
-          <w:bCs/>
-          <w:sz w:val="28"/>
-          <w:szCs w:val="28"/>
-        </w:rPr>
-        <w:t>digitos</w:t>
-      </w:r>
-      <w:proofErr w:type="spellEnd"/>
-      <w:r>
-        <w:rPr>
-          <w:rFonts w:ascii="Arial" w:hAnsi="Arial" w:cs="Arial"/>
-          <w:b/>
-          <w:bCs/>
-          <w:sz w:val="28"/>
-          <w:szCs w:val="28"/>
-        </w:rPr>
-        <w:t>)</w:t>
+        <w:t>Informado Total (5 digitos)</w:t>
       </w:r>
     </w:p>
     <w:p>
@@ -2071,29 +1307,7 @@
           <w:sz w:val="28"/>
           <w:szCs w:val="28"/>
         </w:rPr>
-        <w:t xml:space="preserve">Sugestão de OC (4 </w:t>
-      </w:r>
-      <w:proofErr w:type="spellStart"/>
-      <w:r>
-        <w:rPr>
-          <w:rFonts w:ascii="Arial" w:hAnsi="Arial" w:cs="Arial"/>
-          <w:b/>
-          <w:bCs/>
-          <w:sz w:val="28"/>
-          <w:szCs w:val="28"/>
-        </w:rPr>
-        <w:t>digitos</w:t>
-      </w:r>
-      <w:proofErr w:type="spellEnd"/>
-      <w:r>
-        <w:rPr>
-          <w:rFonts w:ascii="Arial" w:hAnsi="Arial" w:cs="Arial"/>
-          <w:b/>
-          <w:bCs/>
-          <w:sz w:val="28"/>
-          <w:szCs w:val="28"/>
-        </w:rPr>
-        <w:t>)</w:t>
+        <w:t>Sugestão de OC (4 digitos)</w:t>
       </w:r>
     </w:p>
     <w:p>
@@ -2145,29 +1359,7 @@
           <w:sz w:val="28"/>
           <w:szCs w:val="28"/>
         </w:rPr>
-        <w:t xml:space="preserve">Sugestão Anterior (4 </w:t>
-      </w:r>
-      <w:proofErr w:type="spellStart"/>
-      <w:r>
-        <w:rPr>
-          <w:rFonts w:ascii="Arial" w:hAnsi="Arial" w:cs="Arial"/>
-          <w:b/>
-          <w:bCs/>
-          <w:sz w:val="28"/>
-          <w:szCs w:val="28"/>
-        </w:rPr>
-        <w:t>digitos</w:t>
-      </w:r>
-      <w:proofErr w:type="spellEnd"/>
-      <w:r>
-        <w:rPr>
-          <w:rFonts w:ascii="Arial" w:hAnsi="Arial" w:cs="Arial"/>
-          <w:b/>
-          <w:bCs/>
-          <w:sz w:val="28"/>
-          <w:szCs w:val="28"/>
-        </w:rPr>
-        <w:t>)</w:t>
+        <w:t>Sugestão Anterior (4 digitos)</w:t>
       </w:r>
     </w:p>
     <w:p>
@@ -2193,29 +1385,7 @@
           <w:sz w:val="28"/>
           <w:szCs w:val="28"/>
         </w:rPr>
-        <w:t xml:space="preserve">OC em aberto (4 </w:t>
-      </w:r>
-      <w:proofErr w:type="spellStart"/>
-      <w:r>
-        <w:rPr>
-          <w:rFonts w:ascii="Arial" w:hAnsi="Arial" w:cs="Arial"/>
-          <w:b/>
-          <w:bCs/>
-          <w:sz w:val="28"/>
-          <w:szCs w:val="28"/>
-        </w:rPr>
-        <w:t>digitos</w:t>
-      </w:r>
-      <w:proofErr w:type="spellEnd"/>
-      <w:r>
-        <w:rPr>
-          <w:rFonts w:ascii="Arial" w:hAnsi="Arial" w:cs="Arial"/>
-          <w:b/>
-          <w:bCs/>
-          <w:sz w:val="28"/>
-          <w:szCs w:val="28"/>
-        </w:rPr>
-        <w:t>)</w:t>
+        <w:t>OC em aberto (4 digitos)</w:t>
       </w:r>
     </w:p>
     <w:p>
@@ -2241,29 +1411,7 @@
           <w:sz w:val="28"/>
           <w:szCs w:val="28"/>
         </w:rPr>
-        <w:t xml:space="preserve">Pedido atender (4 </w:t>
-      </w:r>
-      <w:proofErr w:type="spellStart"/>
-      <w:r>
-        <w:rPr>
-          <w:rFonts w:ascii="Arial" w:hAnsi="Arial" w:cs="Arial"/>
-          <w:b/>
-          <w:bCs/>
-          <w:sz w:val="28"/>
-          <w:szCs w:val="28"/>
-        </w:rPr>
-        <w:t>digitos</w:t>
-      </w:r>
-      <w:proofErr w:type="spellEnd"/>
-      <w:r>
-        <w:rPr>
-          <w:rFonts w:ascii="Arial" w:hAnsi="Arial" w:cs="Arial"/>
-          <w:b/>
-          <w:bCs/>
-          <w:sz w:val="28"/>
-          <w:szCs w:val="28"/>
-        </w:rPr>
-        <w:t>)</w:t>
+        <w:t>Pedido atender (4 digitos)</w:t>
       </w:r>
     </w:p>
     <w:p>
@@ -2341,29 +1489,7 @@
           <w:sz w:val="28"/>
           <w:szCs w:val="28"/>
         </w:rPr>
-        <w:t xml:space="preserve">Agrupa (6 </w:t>
-      </w:r>
-      <w:proofErr w:type="spellStart"/>
-      <w:r>
-        <w:rPr>
-          <w:rFonts w:ascii="Arial" w:hAnsi="Arial" w:cs="Arial"/>
-          <w:b/>
-          <w:bCs/>
-          <w:sz w:val="28"/>
-          <w:szCs w:val="28"/>
-        </w:rPr>
-        <w:t>digitos</w:t>
-      </w:r>
-      <w:proofErr w:type="spellEnd"/>
-      <w:r>
-        <w:rPr>
-          <w:rFonts w:ascii="Arial" w:hAnsi="Arial" w:cs="Arial"/>
-          <w:b/>
-          <w:bCs/>
-          <w:sz w:val="28"/>
-          <w:szCs w:val="28"/>
-        </w:rPr>
-        <w:t>)</w:t>
+        <w:t>Agrupa (6 digitos)</w:t>
       </w:r>
     </w:p>
     <w:p>
@@ -2389,29 +1515,7 @@
           <w:sz w:val="28"/>
           <w:szCs w:val="28"/>
         </w:rPr>
-        <w:t xml:space="preserve">Giro (4 </w:t>
-      </w:r>
-      <w:proofErr w:type="spellStart"/>
-      <w:r>
-        <w:rPr>
-          <w:rFonts w:ascii="Arial" w:hAnsi="Arial" w:cs="Arial"/>
-          <w:b/>
-          <w:bCs/>
-          <w:sz w:val="28"/>
-          <w:szCs w:val="28"/>
-        </w:rPr>
-        <w:t>digitos</w:t>
-      </w:r>
-      <w:proofErr w:type="spellEnd"/>
-      <w:r>
-        <w:rPr>
-          <w:rFonts w:ascii="Arial" w:hAnsi="Arial" w:cs="Arial"/>
-          <w:b/>
-          <w:bCs/>
-          <w:sz w:val="28"/>
-          <w:szCs w:val="28"/>
-        </w:rPr>
-        <w:t>)</w:t>
+        <w:t>Giro (4 digitos)</w:t>
       </w:r>
     </w:p>
     <w:p>
@@ -2463,29 +1567,7 @@
           <w:sz w:val="28"/>
           <w:szCs w:val="28"/>
         </w:rPr>
-        <w:t xml:space="preserve">Estoque Fábrica (4 </w:t>
-      </w:r>
-      <w:proofErr w:type="spellStart"/>
-      <w:r>
-        <w:rPr>
-          <w:rFonts w:ascii="Arial" w:hAnsi="Arial" w:cs="Arial"/>
-          <w:b/>
-          <w:bCs/>
-          <w:sz w:val="28"/>
-          <w:szCs w:val="28"/>
-        </w:rPr>
-        <w:t>digitos</w:t>
-      </w:r>
-      <w:proofErr w:type="spellEnd"/>
-      <w:r>
-        <w:rPr>
-          <w:rFonts w:ascii="Arial" w:hAnsi="Arial" w:cs="Arial"/>
-          <w:b/>
-          <w:bCs/>
-          <w:sz w:val="28"/>
-          <w:szCs w:val="28"/>
-        </w:rPr>
-        <w:t>)</w:t>
+        <w:t>Estoque Fábrica (4 digitos)</w:t>
       </w:r>
     </w:p>
     <w:p>
@@ -2710,29 +1792,7 @@
           <w:sz w:val="28"/>
           <w:szCs w:val="28"/>
         </w:rPr>
-        <w:t xml:space="preserve">Venda (4 </w:t>
-      </w:r>
-      <w:proofErr w:type="spellStart"/>
-      <w:r>
-        <w:rPr>
-          <w:rFonts w:ascii="Arial" w:hAnsi="Arial" w:cs="Arial"/>
-          <w:b/>
-          <w:bCs/>
-          <w:sz w:val="28"/>
-          <w:szCs w:val="28"/>
-        </w:rPr>
-        <w:t>digitos</w:t>
-      </w:r>
-      <w:proofErr w:type="spellEnd"/>
-      <w:r>
-        <w:rPr>
-          <w:rFonts w:ascii="Arial" w:hAnsi="Arial" w:cs="Arial"/>
-          <w:b/>
-          <w:bCs/>
-          <w:sz w:val="28"/>
-          <w:szCs w:val="28"/>
-        </w:rPr>
-        <w:t>)</w:t>
+        <w:t>Venda (4 digitos)</w:t>
       </w:r>
     </w:p>
     <w:p>
@@ -2758,29 +1818,7 @@
           <w:sz w:val="28"/>
           <w:szCs w:val="28"/>
         </w:rPr>
-        <w:t xml:space="preserve">Venda 10 dias (4 </w:t>
-      </w:r>
-      <w:proofErr w:type="spellStart"/>
-      <w:r>
-        <w:rPr>
-          <w:rFonts w:ascii="Arial" w:hAnsi="Arial" w:cs="Arial"/>
-          <w:b/>
-          <w:bCs/>
-          <w:sz w:val="28"/>
-          <w:szCs w:val="28"/>
-        </w:rPr>
-        <w:t>digitos</w:t>
-      </w:r>
-      <w:proofErr w:type="spellEnd"/>
-      <w:r>
-        <w:rPr>
-          <w:rFonts w:ascii="Arial" w:hAnsi="Arial" w:cs="Arial"/>
-          <w:b/>
-          <w:bCs/>
-          <w:sz w:val="28"/>
-          <w:szCs w:val="28"/>
-        </w:rPr>
-        <w:t>)</w:t>
+        <w:t>Venda 10 dias (4 digitos)</w:t>
       </w:r>
     </w:p>
     <w:p>
@@ -2806,29 +1844,7 @@
           <w:sz w:val="28"/>
           <w:szCs w:val="28"/>
         </w:rPr>
-        <w:t xml:space="preserve">Estoque (4 </w:t>
-      </w:r>
-      <w:proofErr w:type="spellStart"/>
-      <w:r>
-        <w:rPr>
-          <w:rFonts w:ascii="Arial" w:hAnsi="Arial" w:cs="Arial"/>
-          <w:b/>
-          <w:bCs/>
-          <w:sz w:val="28"/>
-          <w:szCs w:val="28"/>
-        </w:rPr>
-        <w:t>digitos</w:t>
-      </w:r>
-      <w:proofErr w:type="spellEnd"/>
-      <w:r>
-        <w:rPr>
-          <w:rFonts w:ascii="Arial" w:hAnsi="Arial" w:cs="Arial"/>
-          <w:b/>
-          <w:bCs/>
-          <w:sz w:val="28"/>
-          <w:szCs w:val="28"/>
-        </w:rPr>
-        <w:t>)</w:t>
+        <w:t>Estoque (4 digitos)</w:t>
       </w:r>
     </w:p>
     <w:p>
@@ -2878,10 +1894,16 @@
           <w:sz w:val="28"/>
           <w:szCs w:val="28"/>
         </w:rPr>
-        <w:t xml:space="preserve">(4 </w:t>
-      </w:r>
-      <w:proofErr w:type="spellStart"/>
-      <w:r>
+        <w:t>(4 digitos)</w:t>
+      </w:r>
+    </w:p>
+    <w:p>
+      <w:pPr>
+        <w:pStyle w:val="PargrafodaLista"/>
+        <w:numPr>
+          <w:ilvl w:val="0"/>
+          <w:numId w:val="4"/>
+        </w:numPr>
         <w:rPr>
           <w:rFonts w:ascii="Arial" w:hAnsi="Arial" w:cs="Arial"/>
           <w:b/>
@@ -2890,9 +1912,7 @@
           <w:sz w:val="28"/>
           <w:szCs w:val="28"/>
         </w:rPr>
-        <w:t>digitos</w:t>
-      </w:r>
-      <w:proofErr w:type="spellEnd"/>
+      </w:pPr>
       <w:r>
         <w:rPr>
           <w:rFonts w:ascii="Arial" w:hAnsi="Arial" w:cs="Arial"/>
@@ -2902,7 +1922,51 @@
           <w:sz w:val="28"/>
           <w:szCs w:val="28"/>
         </w:rPr>
-        <w:t>)</w:t>
+        <w:t>Venda 10</w:t>
+      </w:r>
+      <w:r>
+        <w:rPr>
+          <w:rFonts w:ascii="Arial" w:hAnsi="Arial" w:cs="Arial"/>
+          <w:b/>
+          <w:bCs/>
+          <w:color w:val="EE0000"/>
+          <w:sz w:val="28"/>
+          <w:szCs w:val="28"/>
+        </w:rPr>
+        <w:t xml:space="preserve"> </w:t>
+      </w:r>
+      <w:r>
+        <w:rPr>
+          <w:rFonts w:ascii="Arial" w:hAnsi="Arial" w:cs="Arial"/>
+          <w:b/>
+          <w:bCs/>
+          <w:color w:val="EE0000"/>
+          <w:sz w:val="28"/>
+          <w:szCs w:val="28"/>
+        </w:rPr>
+        <w:t>dias</w:t>
+      </w:r>
+      <w:r>
+        <w:rPr>
+          <w:rFonts w:ascii="Arial" w:hAnsi="Arial" w:cs="Arial"/>
+          <w:b/>
+          <w:bCs/>
+          <w:color w:val="EE0000"/>
+          <w:sz w:val="28"/>
+          <w:szCs w:val="28"/>
+        </w:rPr>
+        <w:t xml:space="preserve"> E-commerce</w:t>
+      </w:r>
+      <w:r>
+        <w:rPr>
+          <w:rFonts w:ascii="Arial" w:hAnsi="Arial" w:cs="Arial"/>
+          <w:b/>
+          <w:bCs/>
+          <w:color w:val="EE0000"/>
+          <w:sz w:val="28"/>
+          <w:szCs w:val="28"/>
+        </w:rPr>
+        <w:t xml:space="preserve"> (4 digitos)</w:t>
       </w:r>
     </w:p>
     <w:p>
@@ -2930,7 +1994,7 @@
           <w:sz w:val="28"/>
           <w:szCs w:val="28"/>
         </w:rPr>
-        <w:t>Venda 10</w:t>
+        <w:t xml:space="preserve">Estoque </w:t>
       </w:r>
       <w:r>
         <w:rPr>
@@ -2941,6 +2005,53 @@
           <w:sz w:val="28"/>
           <w:szCs w:val="28"/>
         </w:rPr>
+        <w:t xml:space="preserve">E-commerce </w:t>
+      </w:r>
+      <w:r>
+        <w:rPr>
+          <w:rFonts w:ascii="Arial" w:hAnsi="Arial" w:cs="Arial"/>
+          <w:b/>
+          <w:bCs/>
+          <w:color w:val="EE0000"/>
+          <w:sz w:val="28"/>
+          <w:szCs w:val="28"/>
+        </w:rPr>
+        <w:t>(4 digitos)</w:t>
+      </w:r>
+    </w:p>
+    <w:p>
+      <w:pPr>
+        <w:pStyle w:val="PargrafodaLista"/>
+        <w:numPr>
+          <w:ilvl w:val="0"/>
+          <w:numId w:val="4"/>
+        </w:numPr>
+        <w:rPr>
+          <w:rFonts w:ascii="Arial" w:hAnsi="Arial" w:cs="Arial"/>
+          <w:b/>
+          <w:bCs/>
+          <w:sz w:val="28"/>
+          <w:szCs w:val="28"/>
+        </w:rPr>
+      </w:pPr>
+      <w:r>
+        <w:rPr>
+          <w:rFonts w:ascii="Arial" w:hAnsi="Arial" w:cs="Arial"/>
+          <w:b/>
+          <w:bCs/>
+          <w:sz w:val="28"/>
+          <w:szCs w:val="28"/>
+        </w:rPr>
+        <w:t>Indice</w:t>
+      </w:r>
+      <w:r>
+        <w:rPr>
+          <w:rFonts w:ascii="Arial" w:hAnsi="Arial" w:cs="Arial"/>
+          <w:b/>
+          <w:bCs/>
+          <w:sz w:val="28"/>
+          <w:szCs w:val="28"/>
+        </w:rPr>
         <w:t xml:space="preserve"> </w:t>
       </w:r>
       <w:r>
@@ -2948,12 +2059,404 @@
           <w:rFonts w:ascii="Arial" w:hAnsi="Arial" w:cs="Arial"/>
           <w:b/>
           <w:bCs/>
+          <w:sz w:val="28"/>
+          <w:szCs w:val="28"/>
+        </w:rPr>
+        <w:t>(</w:t>
+      </w:r>
+      <w:r>
+        <w:rPr>
+          <w:rFonts w:ascii="Arial" w:hAnsi="Arial" w:cs="Arial"/>
+          <w:b/>
+          <w:bCs/>
+          <w:sz w:val="28"/>
+          <w:szCs w:val="28"/>
+        </w:rPr>
+        <w:t>4</w:t>
+      </w:r>
+      <w:r>
+        <w:rPr>
+          <w:rFonts w:ascii="Arial" w:hAnsi="Arial" w:cs="Arial"/>
+          <w:b/>
+          <w:bCs/>
+          <w:sz w:val="28"/>
+          <w:szCs w:val="28"/>
+        </w:rPr>
+        <w:t xml:space="preserve"> inteiros e 1 decimal)</w:t>
+      </w:r>
+    </w:p>
+    <w:p>
+      <w:pPr>
+        <w:pStyle w:val="PargrafodaLista"/>
+        <w:numPr>
+          <w:ilvl w:val="0"/>
+          <w:numId w:val="4"/>
+        </w:numPr>
+        <w:rPr>
+          <w:rFonts w:ascii="Arial" w:hAnsi="Arial" w:cs="Arial"/>
+          <w:b/>
+          <w:bCs/>
+          <w:sz w:val="28"/>
+          <w:szCs w:val="28"/>
+        </w:rPr>
+      </w:pPr>
+      <w:r>
+        <w:rPr>
+          <w:rFonts w:ascii="Arial" w:hAnsi="Arial" w:cs="Arial"/>
+          <w:b/>
+          <w:bCs/>
+          <w:sz w:val="28"/>
+          <w:szCs w:val="28"/>
+        </w:rPr>
+        <w:t>IOP (</w:t>
+      </w:r>
+      <w:r>
+        <w:rPr>
+          <w:rFonts w:ascii="Arial" w:hAnsi="Arial" w:cs="Arial"/>
+          <w:b/>
+          <w:bCs/>
+          <w:sz w:val="28"/>
+          <w:szCs w:val="28"/>
+        </w:rPr>
+        <w:t>4</w:t>
+      </w:r>
+      <w:r>
+        <w:rPr>
+          <w:rFonts w:ascii="Arial" w:hAnsi="Arial" w:cs="Arial"/>
+          <w:b/>
+          <w:bCs/>
+          <w:sz w:val="28"/>
+          <w:szCs w:val="28"/>
+        </w:rPr>
+        <w:t xml:space="preserve"> inteiros e 1 decima)</w:t>
+      </w:r>
+    </w:p>
+    <w:p>
+      <w:pPr>
+        <w:pStyle w:val="PargrafodaLista"/>
+        <w:numPr>
+          <w:ilvl w:val="0"/>
+          <w:numId w:val="4"/>
+        </w:numPr>
+        <w:rPr>
+          <w:rFonts w:ascii="Arial" w:hAnsi="Arial" w:cs="Arial"/>
+          <w:b/>
+          <w:bCs/>
+          <w:sz w:val="28"/>
+          <w:szCs w:val="28"/>
+        </w:rPr>
+      </w:pPr>
+      <w:r>
+        <w:rPr>
+          <w:rFonts w:ascii="Arial" w:hAnsi="Arial" w:cs="Arial"/>
+          <w:b/>
+          <w:bCs/>
+          <w:sz w:val="28"/>
+          <w:szCs w:val="28"/>
+        </w:rPr>
+        <w:t>Classe</w:t>
+      </w:r>
+      <w:r>
+        <w:rPr>
+          <w:rFonts w:ascii="Arial" w:hAnsi="Arial" w:cs="Arial"/>
+          <w:b/>
+          <w:bCs/>
+          <w:sz w:val="28"/>
+          <w:szCs w:val="28"/>
+        </w:rPr>
+        <w:t>(1 cararcter)</w:t>
+      </w:r>
+    </w:p>
+    <w:p>
+      <w:pPr>
+        <w:rPr>
+          <w:rFonts w:ascii="Arial" w:hAnsi="Arial" w:cs="Arial"/>
+          <w:b/>
+          <w:bCs/>
+          <w:sz w:val="28"/>
+          <w:szCs w:val="28"/>
+        </w:rPr>
+      </w:pPr>
+    </w:p>
+    <w:p>
+      <w:pPr>
+        <w:rPr>
+          <w:rFonts w:ascii="Arial" w:hAnsi="Arial" w:cs="Arial"/>
+          <w:b/>
+          <w:bCs/>
+          <w:sz w:val="28"/>
+          <w:szCs w:val="28"/>
+        </w:rPr>
+      </w:pPr>
+      <w:r>
+        <w:rPr>
+          <w:rFonts w:ascii="Arial" w:hAnsi="Arial" w:cs="Arial"/>
+          <w:b/>
+          <w:bCs/>
+          <w:sz w:val="28"/>
+          <w:szCs w:val="28"/>
+        </w:rPr>
+        <w:t>COR03.TXT</w:t>
+      </w:r>
+    </w:p>
+    <w:p>
+      <w:pPr>
+        <w:pStyle w:val="PargrafodaLista"/>
+        <w:numPr>
+          <w:ilvl w:val="0"/>
+          <w:numId w:val="6"/>
+        </w:numPr>
+        <w:rPr>
+          <w:rFonts w:ascii="Arial" w:hAnsi="Arial" w:cs="Arial"/>
+          <w:b/>
+          <w:bCs/>
+          <w:sz w:val="28"/>
+          <w:szCs w:val="28"/>
+        </w:rPr>
+      </w:pPr>
+      <w:r>
+        <w:rPr>
+          <w:rFonts w:ascii="Arial" w:hAnsi="Arial" w:cs="Arial"/>
+          <w:b/>
+          <w:bCs/>
+          <w:sz w:val="28"/>
+          <w:szCs w:val="28"/>
+        </w:rPr>
+        <w:t>Referencia</w:t>
+      </w:r>
+      <w:r>
+        <w:rPr>
+          <w:rFonts w:ascii="Arial" w:hAnsi="Arial" w:cs="Arial"/>
+          <w:b/>
+          <w:bCs/>
+          <w:sz w:val="28"/>
+          <w:szCs w:val="28"/>
+        </w:rPr>
+        <w:t xml:space="preserve"> (4 digitos)</w:t>
+      </w:r>
+    </w:p>
+    <w:p>
+      <w:pPr>
+        <w:pStyle w:val="PargrafodaLista"/>
+        <w:numPr>
+          <w:ilvl w:val="0"/>
+          <w:numId w:val="6"/>
+        </w:numPr>
+        <w:rPr>
+          <w:rFonts w:ascii="Arial" w:hAnsi="Arial" w:cs="Arial"/>
+          <w:b/>
+          <w:bCs/>
+          <w:sz w:val="28"/>
+          <w:szCs w:val="28"/>
+        </w:rPr>
+      </w:pPr>
+      <w:r>
+        <w:rPr>
+          <w:rFonts w:ascii="Arial" w:hAnsi="Arial" w:cs="Arial"/>
+          <w:b/>
+          <w:bCs/>
+          <w:sz w:val="28"/>
+          <w:szCs w:val="28"/>
+        </w:rPr>
+        <w:t>Código da Cor</w:t>
+      </w:r>
+      <w:r>
+        <w:rPr>
+          <w:rFonts w:ascii="Arial" w:hAnsi="Arial" w:cs="Arial"/>
+          <w:b/>
+          <w:bCs/>
+          <w:sz w:val="28"/>
+          <w:szCs w:val="28"/>
+        </w:rPr>
+        <w:t xml:space="preserve"> (2 digitos)</w:t>
+      </w:r>
+    </w:p>
+    <w:p>
+      <w:pPr>
+        <w:pStyle w:val="PargrafodaLista"/>
+        <w:numPr>
+          <w:ilvl w:val="0"/>
+          <w:numId w:val="6"/>
+        </w:numPr>
+        <w:rPr>
+          <w:rFonts w:ascii="Arial" w:hAnsi="Arial" w:cs="Arial"/>
+          <w:b/>
+          <w:bCs/>
+          <w:sz w:val="28"/>
+          <w:szCs w:val="28"/>
+        </w:rPr>
+      </w:pPr>
+      <w:r>
+        <w:rPr>
+          <w:rFonts w:ascii="Arial" w:hAnsi="Arial" w:cs="Arial"/>
+          <w:b/>
+          <w:bCs/>
+          <w:sz w:val="28"/>
+          <w:szCs w:val="28"/>
+        </w:rPr>
+        <w:t>Nome da Cor</w:t>
+      </w:r>
+      <w:r>
+        <w:rPr>
+          <w:rFonts w:ascii="Arial" w:hAnsi="Arial" w:cs="Arial"/>
+          <w:b/>
+          <w:bCs/>
+          <w:sz w:val="28"/>
+          <w:szCs w:val="28"/>
+        </w:rPr>
+        <w:t xml:space="preserve"> (15 caracteres)</w:t>
+      </w:r>
+    </w:p>
+    <w:p>
+      <w:pPr>
+        <w:pStyle w:val="PargrafodaLista"/>
+        <w:numPr>
+          <w:ilvl w:val="0"/>
+          <w:numId w:val="6"/>
+        </w:numPr>
+        <w:rPr>
+          <w:rFonts w:ascii="Arial" w:hAnsi="Arial" w:cs="Arial"/>
+          <w:b/>
+          <w:bCs/>
+          <w:sz w:val="28"/>
+          <w:szCs w:val="28"/>
+        </w:rPr>
+      </w:pPr>
+      <w:r>
+        <w:rPr>
+          <w:rFonts w:ascii="Arial" w:hAnsi="Arial" w:cs="Arial"/>
+          <w:b/>
+          <w:bCs/>
+          <w:sz w:val="28"/>
+          <w:szCs w:val="28"/>
+        </w:rPr>
+        <w:t>Código da Loja</w:t>
+      </w:r>
+      <w:r>
+        <w:rPr>
+          <w:rFonts w:ascii="Arial" w:hAnsi="Arial" w:cs="Arial"/>
+          <w:b/>
+          <w:bCs/>
+          <w:sz w:val="28"/>
+          <w:szCs w:val="28"/>
+        </w:rPr>
+        <w:t xml:space="preserve"> (3 digitos)</w:t>
+      </w:r>
+    </w:p>
+    <w:p>
+      <w:pPr>
+        <w:pStyle w:val="PargrafodaLista"/>
+        <w:numPr>
+          <w:ilvl w:val="0"/>
+          <w:numId w:val="6"/>
+        </w:numPr>
+        <w:rPr>
+          <w:rFonts w:ascii="Arial" w:hAnsi="Arial" w:cs="Arial"/>
+          <w:b/>
+          <w:bCs/>
+          <w:sz w:val="28"/>
+          <w:szCs w:val="28"/>
+        </w:rPr>
+      </w:pPr>
+      <w:r>
+        <w:rPr>
+          <w:rFonts w:ascii="Arial" w:hAnsi="Arial" w:cs="Arial"/>
+          <w:b/>
+          <w:bCs/>
+          <w:sz w:val="28"/>
+          <w:szCs w:val="28"/>
+        </w:rPr>
+        <w:t>Nome da Loja</w:t>
+      </w:r>
+      <w:r>
+        <w:rPr>
+          <w:rFonts w:ascii="Arial" w:hAnsi="Arial" w:cs="Arial"/>
+          <w:b/>
+          <w:bCs/>
+          <w:sz w:val="28"/>
+          <w:szCs w:val="28"/>
+        </w:rPr>
+        <w:t xml:space="preserve"> (15 caracteres)</w:t>
+      </w:r>
+    </w:p>
+    <w:p>
+      <w:pPr>
+        <w:pStyle w:val="PargrafodaLista"/>
+        <w:numPr>
+          <w:ilvl w:val="0"/>
+          <w:numId w:val="6"/>
+        </w:numPr>
+        <w:rPr>
+          <w:rFonts w:ascii="Arial" w:hAnsi="Arial" w:cs="Arial"/>
+          <w:b/>
+          <w:bCs/>
+          <w:sz w:val="28"/>
+          <w:szCs w:val="28"/>
+        </w:rPr>
+      </w:pPr>
+      <w:r>
+        <w:rPr>
+          <w:rFonts w:ascii="Arial" w:hAnsi="Arial" w:cs="Arial"/>
+          <w:b/>
+          <w:bCs/>
+          <w:sz w:val="28"/>
+          <w:szCs w:val="28"/>
+        </w:rPr>
+        <w:t>Tamanho</w:t>
+      </w:r>
+      <w:r>
+        <w:rPr>
+          <w:rFonts w:ascii="Arial" w:hAnsi="Arial" w:cs="Arial"/>
+          <w:b/>
+          <w:bCs/>
+          <w:sz w:val="28"/>
+          <w:szCs w:val="28"/>
+        </w:rPr>
+        <w:t xml:space="preserve"> (2 digitos)</w:t>
+      </w:r>
+    </w:p>
+    <w:p>
+      <w:pPr>
+        <w:pStyle w:val="PargrafodaLista"/>
+        <w:numPr>
+          <w:ilvl w:val="0"/>
+          <w:numId w:val="6"/>
+        </w:numPr>
+        <w:rPr>
+          <w:rFonts w:ascii="Arial" w:hAnsi="Arial" w:cs="Arial"/>
+          <w:b/>
+          <w:bCs/>
+          <w:sz w:val="28"/>
+          <w:szCs w:val="28"/>
+        </w:rPr>
+      </w:pPr>
+      <w:r>
+        <w:rPr>
+          <w:rFonts w:ascii="Arial" w:hAnsi="Arial" w:cs="Arial"/>
+          <w:b/>
+          <w:bCs/>
           <w:color w:val="EE0000"/>
           <w:sz w:val="28"/>
           <w:szCs w:val="28"/>
         </w:rPr>
-        <w:t>dias</w:t>
-      </w:r>
+        <w:t>Estoque (3 digitos)</w:t>
+      </w:r>
+    </w:p>
+    <w:p>
+      <w:pPr>
+        <w:pStyle w:val="PargrafodaLista"/>
+        <w:numPr>
+          <w:ilvl w:val="0"/>
+          <w:numId w:val="6"/>
+        </w:numPr>
+        <w:rPr>
+          <w:rFonts w:ascii="Arial" w:hAnsi="Arial" w:cs="Arial"/>
+          <w:b/>
+          <w:bCs/>
+          <w:sz w:val="28"/>
+          <w:szCs w:val="28"/>
+        </w:rPr>
+      </w:pPr>
       <w:r>
         <w:rPr>
           <w:rFonts w:ascii="Arial" w:hAnsi="Arial" w:cs="Arial"/>
@@ -2963,7 +2466,7 @@
           <w:sz w:val="28"/>
           <w:szCs w:val="28"/>
         </w:rPr>
-        <w:t xml:space="preserve"> E-commerce</w:t>
+        <w:t>O restos dos campo</w:t>
       </w:r>
       <w:r>
         <w:rPr>
@@ -2974,9 +2477,8 @@
           <w:sz w:val="28"/>
           <w:szCs w:val="28"/>
         </w:rPr>
-        <w:t xml:space="preserve"> (4 </w:t>
-      </w:r>
-      <w:proofErr w:type="spellStart"/>
+        <w:t>s</w:t>
+      </w:r>
       <w:r>
         <w:rPr>
           <w:rFonts w:ascii="Arial" w:hAnsi="Arial" w:cs="Arial"/>
@@ -2986,9 +2488,8 @@
           <w:sz w:val="28"/>
           <w:szCs w:val="28"/>
         </w:rPr>
-        <w:t>digitos</w:t>
-      </w:r>
-      <w:proofErr w:type="spellEnd"/>
+        <w:t xml:space="preserve">, sairia </w:t>
+      </w:r>
       <w:r>
         <w:rPr>
           <w:rFonts w:ascii="Arial" w:hAnsi="Arial" w:cs="Arial"/>
@@ -2998,690 +2499,7 @@
           <w:sz w:val="28"/>
           <w:szCs w:val="28"/>
         </w:rPr>
-        <w:t>)</w:t>
-      </w:r>
-    </w:p>
-    <w:p>
-      <w:pPr>
-        <w:pStyle w:val="PargrafodaLista"/>
-        <w:numPr>
-          <w:ilvl w:val="0"/>
-          <w:numId w:val="4"/>
-        </w:numPr>
-        <w:rPr>
-          <w:rFonts w:ascii="Arial" w:hAnsi="Arial" w:cs="Arial"/>
-          <w:b/>
-          <w:bCs/>
-          <w:color w:val="EE0000"/>
-          <w:sz w:val="28"/>
-          <w:szCs w:val="28"/>
-        </w:rPr>
-      </w:pPr>
-      <w:r>
-        <w:rPr>
-          <w:rFonts w:ascii="Arial" w:hAnsi="Arial" w:cs="Arial"/>
-          <w:b/>
-          <w:bCs/>
-          <w:color w:val="EE0000"/>
-          <w:sz w:val="28"/>
-          <w:szCs w:val="28"/>
-        </w:rPr>
-        <w:t xml:space="preserve">Estoque </w:t>
-      </w:r>
-      <w:r>
-        <w:rPr>
-          <w:rFonts w:ascii="Arial" w:hAnsi="Arial" w:cs="Arial"/>
-          <w:b/>
-          <w:bCs/>
-          <w:color w:val="EE0000"/>
-          <w:sz w:val="28"/>
-          <w:szCs w:val="28"/>
-        </w:rPr>
-        <w:t xml:space="preserve">E-commerce </w:t>
-      </w:r>
-      <w:r>
-        <w:rPr>
-          <w:rFonts w:ascii="Arial" w:hAnsi="Arial" w:cs="Arial"/>
-          <w:b/>
-          <w:bCs/>
-          <w:color w:val="EE0000"/>
-          <w:sz w:val="28"/>
-          <w:szCs w:val="28"/>
-        </w:rPr>
-        <w:t xml:space="preserve">(4 </w:t>
-      </w:r>
-      <w:proofErr w:type="spellStart"/>
-      <w:r>
-        <w:rPr>
-          <w:rFonts w:ascii="Arial" w:hAnsi="Arial" w:cs="Arial"/>
-          <w:b/>
-          <w:bCs/>
-          <w:color w:val="EE0000"/>
-          <w:sz w:val="28"/>
-          <w:szCs w:val="28"/>
-        </w:rPr>
-        <w:t>digitos</w:t>
-      </w:r>
-      <w:proofErr w:type="spellEnd"/>
-      <w:r>
-        <w:rPr>
-          <w:rFonts w:ascii="Arial" w:hAnsi="Arial" w:cs="Arial"/>
-          <w:b/>
-          <w:bCs/>
-          <w:color w:val="EE0000"/>
-          <w:sz w:val="28"/>
-          <w:szCs w:val="28"/>
-        </w:rPr>
-        <w:t>)</w:t>
-      </w:r>
-    </w:p>
-    <w:p>
-      <w:pPr>
-        <w:pStyle w:val="PargrafodaLista"/>
-        <w:numPr>
-          <w:ilvl w:val="0"/>
-          <w:numId w:val="4"/>
-        </w:numPr>
-        <w:rPr>
-          <w:rFonts w:ascii="Arial" w:hAnsi="Arial" w:cs="Arial"/>
-          <w:b/>
-          <w:bCs/>
-          <w:sz w:val="28"/>
-          <w:szCs w:val="28"/>
-        </w:rPr>
-      </w:pPr>
-      <w:r>
-        <w:rPr>
-          <w:rFonts w:ascii="Arial" w:hAnsi="Arial" w:cs="Arial"/>
-          <w:b/>
-          <w:bCs/>
-          <w:sz w:val="28"/>
-          <w:szCs w:val="28"/>
-        </w:rPr>
-        <w:t>Indice</w:t>
-      </w:r>
-      <w:r>
-        <w:rPr>
-          <w:rFonts w:ascii="Arial" w:hAnsi="Arial" w:cs="Arial"/>
-          <w:b/>
-          <w:bCs/>
-          <w:sz w:val="28"/>
-          <w:szCs w:val="28"/>
-        </w:rPr>
-        <w:t xml:space="preserve"> </w:t>
-      </w:r>
-      <w:r>
-        <w:rPr>
-          <w:rFonts w:ascii="Arial" w:hAnsi="Arial" w:cs="Arial"/>
-          <w:b/>
-          <w:bCs/>
-          <w:sz w:val="28"/>
-          <w:szCs w:val="28"/>
-        </w:rPr>
-        <w:t>(</w:t>
-      </w:r>
-      <w:r>
-        <w:rPr>
-          <w:rFonts w:ascii="Arial" w:hAnsi="Arial" w:cs="Arial"/>
-          <w:b/>
-          <w:bCs/>
-          <w:sz w:val="28"/>
-          <w:szCs w:val="28"/>
-        </w:rPr>
-        <w:t>4</w:t>
-      </w:r>
-      <w:r>
-        <w:rPr>
-          <w:rFonts w:ascii="Arial" w:hAnsi="Arial" w:cs="Arial"/>
-          <w:b/>
-          <w:bCs/>
-          <w:sz w:val="28"/>
-          <w:szCs w:val="28"/>
-        </w:rPr>
-        <w:t xml:space="preserve"> inteiros e 1 decimal)</w:t>
-      </w:r>
-    </w:p>
-    <w:p>
-      <w:pPr>
-        <w:pStyle w:val="PargrafodaLista"/>
-        <w:numPr>
-          <w:ilvl w:val="0"/>
-          <w:numId w:val="4"/>
-        </w:numPr>
-        <w:rPr>
-          <w:rFonts w:ascii="Arial" w:hAnsi="Arial" w:cs="Arial"/>
-          <w:b/>
-          <w:bCs/>
-          <w:sz w:val="28"/>
-          <w:szCs w:val="28"/>
-        </w:rPr>
-      </w:pPr>
-      <w:r>
-        <w:rPr>
-          <w:rFonts w:ascii="Arial" w:hAnsi="Arial" w:cs="Arial"/>
-          <w:b/>
-          <w:bCs/>
-          <w:sz w:val="28"/>
-          <w:szCs w:val="28"/>
-        </w:rPr>
-        <w:t>IOP (</w:t>
-      </w:r>
-      <w:r>
-        <w:rPr>
-          <w:rFonts w:ascii="Arial" w:hAnsi="Arial" w:cs="Arial"/>
-          <w:b/>
-          <w:bCs/>
-          <w:sz w:val="28"/>
-          <w:szCs w:val="28"/>
-        </w:rPr>
-        <w:t>4</w:t>
-      </w:r>
-      <w:r>
-        <w:rPr>
-          <w:rFonts w:ascii="Arial" w:hAnsi="Arial" w:cs="Arial"/>
-          <w:b/>
-          <w:bCs/>
-          <w:sz w:val="28"/>
-          <w:szCs w:val="28"/>
-        </w:rPr>
-        <w:t xml:space="preserve"> inteiros e 1 decima)</w:t>
-      </w:r>
-    </w:p>
-    <w:p>
-      <w:pPr>
-        <w:pStyle w:val="PargrafodaLista"/>
-        <w:numPr>
-          <w:ilvl w:val="0"/>
-          <w:numId w:val="4"/>
-        </w:numPr>
-        <w:rPr>
-          <w:rFonts w:ascii="Arial" w:hAnsi="Arial" w:cs="Arial"/>
-          <w:b/>
-          <w:bCs/>
-          <w:sz w:val="28"/>
-          <w:szCs w:val="28"/>
-        </w:rPr>
-      </w:pPr>
-      <w:proofErr w:type="gramStart"/>
-      <w:r>
-        <w:rPr>
-          <w:rFonts w:ascii="Arial" w:hAnsi="Arial" w:cs="Arial"/>
-          <w:b/>
-          <w:bCs/>
-          <w:sz w:val="28"/>
-          <w:szCs w:val="28"/>
-        </w:rPr>
-        <w:t>Classe</w:t>
-      </w:r>
-      <w:r>
-        <w:rPr>
-          <w:rFonts w:ascii="Arial" w:hAnsi="Arial" w:cs="Arial"/>
-          <w:b/>
-          <w:bCs/>
-          <w:sz w:val="28"/>
-          <w:szCs w:val="28"/>
-        </w:rPr>
-        <w:t>(</w:t>
-      </w:r>
-      <w:proofErr w:type="gramEnd"/>
-      <w:r>
-        <w:rPr>
-          <w:rFonts w:ascii="Arial" w:hAnsi="Arial" w:cs="Arial"/>
-          <w:b/>
-          <w:bCs/>
-          <w:sz w:val="28"/>
-          <w:szCs w:val="28"/>
-        </w:rPr>
-        <w:t xml:space="preserve">1 </w:t>
-      </w:r>
-      <w:proofErr w:type="spellStart"/>
-      <w:r>
-        <w:rPr>
-          <w:rFonts w:ascii="Arial" w:hAnsi="Arial" w:cs="Arial"/>
-          <w:b/>
-          <w:bCs/>
-          <w:sz w:val="28"/>
-          <w:szCs w:val="28"/>
-        </w:rPr>
-        <w:t>cararcter</w:t>
-      </w:r>
-      <w:proofErr w:type="spellEnd"/>
-      <w:r>
-        <w:rPr>
-          <w:rFonts w:ascii="Arial" w:hAnsi="Arial" w:cs="Arial"/>
-          <w:b/>
-          <w:bCs/>
-          <w:sz w:val="28"/>
-          <w:szCs w:val="28"/>
-        </w:rPr>
-        <w:t>)</w:t>
-      </w:r>
-    </w:p>
-    <w:p>
-      <w:pPr>
-        <w:rPr>
-          <w:rFonts w:ascii="Arial" w:hAnsi="Arial" w:cs="Arial"/>
-          <w:b/>
-          <w:bCs/>
-          <w:sz w:val="28"/>
-          <w:szCs w:val="28"/>
-        </w:rPr>
-      </w:pPr>
-    </w:p>
-    <w:p>
-      <w:pPr>
-        <w:rPr>
-          <w:rFonts w:ascii="Arial" w:hAnsi="Arial" w:cs="Arial"/>
-          <w:b/>
-          <w:bCs/>
-          <w:sz w:val="28"/>
-          <w:szCs w:val="28"/>
-        </w:rPr>
-      </w:pPr>
-      <w:r>
-        <w:rPr>
-          <w:rFonts w:ascii="Arial" w:hAnsi="Arial" w:cs="Arial"/>
-          <w:b/>
-          <w:bCs/>
-          <w:sz w:val="28"/>
-          <w:szCs w:val="28"/>
-        </w:rPr>
-        <w:t>COR03.TXT</w:t>
-      </w:r>
-    </w:p>
-    <w:p>
-      <w:pPr>
-        <w:pStyle w:val="PargrafodaLista"/>
-        <w:numPr>
-          <w:ilvl w:val="0"/>
-          <w:numId w:val="6"/>
-        </w:numPr>
-        <w:rPr>
-          <w:rFonts w:ascii="Arial" w:hAnsi="Arial" w:cs="Arial"/>
-          <w:b/>
-          <w:bCs/>
-          <w:sz w:val="28"/>
-          <w:szCs w:val="28"/>
-        </w:rPr>
-      </w:pPr>
-      <w:r>
-        <w:rPr>
-          <w:rFonts w:ascii="Arial" w:hAnsi="Arial" w:cs="Arial"/>
-          <w:b/>
-          <w:bCs/>
-          <w:sz w:val="28"/>
-          <w:szCs w:val="28"/>
-        </w:rPr>
-        <w:t>Referencia</w:t>
-      </w:r>
-      <w:r>
-        <w:rPr>
-          <w:rFonts w:ascii="Arial" w:hAnsi="Arial" w:cs="Arial"/>
-          <w:b/>
-          <w:bCs/>
-          <w:sz w:val="28"/>
-          <w:szCs w:val="28"/>
-        </w:rPr>
-        <w:t xml:space="preserve"> (4 </w:t>
-      </w:r>
-      <w:proofErr w:type="spellStart"/>
-      <w:r>
-        <w:rPr>
-          <w:rFonts w:ascii="Arial" w:hAnsi="Arial" w:cs="Arial"/>
-          <w:b/>
-          <w:bCs/>
-          <w:sz w:val="28"/>
-          <w:szCs w:val="28"/>
-        </w:rPr>
-        <w:t>digitos</w:t>
-      </w:r>
-      <w:proofErr w:type="spellEnd"/>
-      <w:r>
-        <w:rPr>
-          <w:rFonts w:ascii="Arial" w:hAnsi="Arial" w:cs="Arial"/>
-          <w:b/>
-          <w:bCs/>
-          <w:sz w:val="28"/>
-          <w:szCs w:val="28"/>
-        </w:rPr>
-        <w:t>)</w:t>
-      </w:r>
-    </w:p>
-    <w:p>
-      <w:pPr>
-        <w:pStyle w:val="PargrafodaLista"/>
-        <w:numPr>
-          <w:ilvl w:val="0"/>
-          <w:numId w:val="6"/>
-        </w:numPr>
-        <w:rPr>
-          <w:rFonts w:ascii="Arial" w:hAnsi="Arial" w:cs="Arial"/>
-          <w:b/>
-          <w:bCs/>
-          <w:sz w:val="28"/>
-          <w:szCs w:val="28"/>
-        </w:rPr>
-      </w:pPr>
-      <w:r>
-        <w:rPr>
-          <w:rFonts w:ascii="Arial" w:hAnsi="Arial" w:cs="Arial"/>
-          <w:b/>
-          <w:bCs/>
-          <w:sz w:val="28"/>
-          <w:szCs w:val="28"/>
-        </w:rPr>
-        <w:t>Código da Cor</w:t>
-      </w:r>
-      <w:r>
-        <w:rPr>
-          <w:rFonts w:ascii="Arial" w:hAnsi="Arial" w:cs="Arial"/>
-          <w:b/>
-          <w:bCs/>
-          <w:sz w:val="28"/>
-          <w:szCs w:val="28"/>
-        </w:rPr>
-        <w:t xml:space="preserve"> (2 </w:t>
-      </w:r>
-      <w:proofErr w:type="spellStart"/>
-      <w:r>
-        <w:rPr>
-          <w:rFonts w:ascii="Arial" w:hAnsi="Arial" w:cs="Arial"/>
-          <w:b/>
-          <w:bCs/>
-          <w:sz w:val="28"/>
-          <w:szCs w:val="28"/>
-        </w:rPr>
-        <w:t>digitos</w:t>
-      </w:r>
-      <w:proofErr w:type="spellEnd"/>
-      <w:r>
-        <w:rPr>
-          <w:rFonts w:ascii="Arial" w:hAnsi="Arial" w:cs="Arial"/>
-          <w:b/>
-          <w:bCs/>
-          <w:sz w:val="28"/>
-          <w:szCs w:val="28"/>
-        </w:rPr>
-        <w:t>)</w:t>
-      </w:r>
-    </w:p>
-    <w:p>
-      <w:pPr>
-        <w:pStyle w:val="PargrafodaLista"/>
-        <w:numPr>
-          <w:ilvl w:val="0"/>
-          <w:numId w:val="6"/>
-        </w:numPr>
-        <w:rPr>
-          <w:rFonts w:ascii="Arial" w:hAnsi="Arial" w:cs="Arial"/>
-          <w:b/>
-          <w:bCs/>
-          <w:sz w:val="28"/>
-          <w:szCs w:val="28"/>
-        </w:rPr>
-      </w:pPr>
-      <w:r>
-        <w:rPr>
-          <w:rFonts w:ascii="Arial" w:hAnsi="Arial" w:cs="Arial"/>
-          <w:b/>
-          <w:bCs/>
-          <w:sz w:val="28"/>
-          <w:szCs w:val="28"/>
-        </w:rPr>
-        <w:t>Nome da Cor</w:t>
-      </w:r>
-      <w:r>
-        <w:rPr>
-          <w:rFonts w:ascii="Arial" w:hAnsi="Arial" w:cs="Arial"/>
-          <w:b/>
-          <w:bCs/>
-          <w:sz w:val="28"/>
-          <w:szCs w:val="28"/>
-        </w:rPr>
-        <w:t xml:space="preserve"> (15 caracteres)</w:t>
-      </w:r>
-    </w:p>
-    <w:p>
-      <w:pPr>
-        <w:pStyle w:val="PargrafodaLista"/>
-        <w:numPr>
-          <w:ilvl w:val="0"/>
-          <w:numId w:val="6"/>
-        </w:numPr>
-        <w:rPr>
-          <w:rFonts w:ascii="Arial" w:hAnsi="Arial" w:cs="Arial"/>
-          <w:b/>
-          <w:bCs/>
-          <w:sz w:val="28"/>
-          <w:szCs w:val="28"/>
-        </w:rPr>
-      </w:pPr>
-      <w:r>
-        <w:rPr>
-          <w:rFonts w:ascii="Arial" w:hAnsi="Arial" w:cs="Arial"/>
-          <w:b/>
-          <w:bCs/>
-          <w:sz w:val="28"/>
-          <w:szCs w:val="28"/>
-        </w:rPr>
-        <w:t>Código da Loja</w:t>
-      </w:r>
-      <w:r>
-        <w:rPr>
-          <w:rFonts w:ascii="Arial" w:hAnsi="Arial" w:cs="Arial"/>
-          <w:b/>
-          <w:bCs/>
-          <w:sz w:val="28"/>
-          <w:szCs w:val="28"/>
-        </w:rPr>
-        <w:t xml:space="preserve"> (3 </w:t>
-      </w:r>
-      <w:proofErr w:type="spellStart"/>
-      <w:r>
-        <w:rPr>
-          <w:rFonts w:ascii="Arial" w:hAnsi="Arial" w:cs="Arial"/>
-          <w:b/>
-          <w:bCs/>
-          <w:sz w:val="28"/>
-          <w:szCs w:val="28"/>
-        </w:rPr>
-        <w:t>digitos</w:t>
-      </w:r>
-      <w:proofErr w:type="spellEnd"/>
-      <w:r>
-        <w:rPr>
-          <w:rFonts w:ascii="Arial" w:hAnsi="Arial" w:cs="Arial"/>
-          <w:b/>
-          <w:bCs/>
-          <w:sz w:val="28"/>
-          <w:szCs w:val="28"/>
-        </w:rPr>
-        <w:t>)</w:t>
-      </w:r>
-    </w:p>
-    <w:p>
-      <w:pPr>
-        <w:pStyle w:val="PargrafodaLista"/>
-        <w:numPr>
-          <w:ilvl w:val="0"/>
-          <w:numId w:val="6"/>
-        </w:numPr>
-        <w:rPr>
-          <w:rFonts w:ascii="Arial" w:hAnsi="Arial" w:cs="Arial"/>
-          <w:b/>
-          <w:bCs/>
-          <w:sz w:val="28"/>
-          <w:szCs w:val="28"/>
-        </w:rPr>
-      </w:pPr>
-      <w:r>
-        <w:rPr>
-          <w:rFonts w:ascii="Arial" w:hAnsi="Arial" w:cs="Arial"/>
-          <w:b/>
-          <w:bCs/>
-          <w:sz w:val="28"/>
-          <w:szCs w:val="28"/>
-        </w:rPr>
-        <w:t>Nome da Loja</w:t>
-      </w:r>
-      <w:r>
-        <w:rPr>
-          <w:rFonts w:ascii="Arial" w:hAnsi="Arial" w:cs="Arial"/>
-          <w:b/>
-          <w:bCs/>
-          <w:sz w:val="28"/>
-          <w:szCs w:val="28"/>
-        </w:rPr>
-        <w:t xml:space="preserve"> (15 caracteres)</w:t>
-      </w:r>
-    </w:p>
-    <w:p>
-      <w:pPr>
-        <w:pStyle w:val="PargrafodaLista"/>
-        <w:numPr>
-          <w:ilvl w:val="0"/>
-          <w:numId w:val="6"/>
-        </w:numPr>
-        <w:rPr>
-          <w:rFonts w:ascii="Arial" w:hAnsi="Arial" w:cs="Arial"/>
-          <w:b/>
-          <w:bCs/>
-          <w:sz w:val="28"/>
-          <w:szCs w:val="28"/>
-        </w:rPr>
-      </w:pPr>
-      <w:r>
-        <w:rPr>
-          <w:rFonts w:ascii="Arial" w:hAnsi="Arial" w:cs="Arial"/>
-          <w:b/>
-          <w:bCs/>
-          <w:sz w:val="28"/>
-          <w:szCs w:val="28"/>
-        </w:rPr>
-        <w:t>Tamanho</w:t>
-      </w:r>
-      <w:r>
-        <w:rPr>
-          <w:rFonts w:ascii="Arial" w:hAnsi="Arial" w:cs="Arial"/>
-          <w:b/>
-          <w:bCs/>
-          <w:sz w:val="28"/>
-          <w:szCs w:val="28"/>
-        </w:rPr>
-        <w:t xml:space="preserve"> (2 </w:t>
-      </w:r>
-      <w:proofErr w:type="spellStart"/>
-      <w:r>
-        <w:rPr>
-          <w:rFonts w:ascii="Arial" w:hAnsi="Arial" w:cs="Arial"/>
-          <w:b/>
-          <w:bCs/>
-          <w:sz w:val="28"/>
-          <w:szCs w:val="28"/>
-        </w:rPr>
-        <w:t>digitos</w:t>
-      </w:r>
-      <w:proofErr w:type="spellEnd"/>
-      <w:r>
-        <w:rPr>
-          <w:rFonts w:ascii="Arial" w:hAnsi="Arial" w:cs="Arial"/>
-          <w:b/>
-          <w:bCs/>
-          <w:sz w:val="28"/>
-          <w:szCs w:val="28"/>
-        </w:rPr>
-        <w:t>)</w:t>
-      </w:r>
-    </w:p>
-    <w:p>
-      <w:pPr>
-        <w:pStyle w:val="PargrafodaLista"/>
-        <w:numPr>
-          <w:ilvl w:val="0"/>
-          <w:numId w:val="6"/>
-        </w:numPr>
-        <w:rPr>
-          <w:rFonts w:ascii="Arial" w:hAnsi="Arial" w:cs="Arial"/>
-          <w:b/>
-          <w:bCs/>
-          <w:sz w:val="28"/>
-          <w:szCs w:val="28"/>
-        </w:rPr>
-      </w:pPr>
-      <w:r>
-        <w:rPr>
-          <w:rFonts w:ascii="Arial" w:hAnsi="Arial" w:cs="Arial"/>
-          <w:b/>
-          <w:bCs/>
-          <w:color w:val="EE0000"/>
-          <w:sz w:val="28"/>
-          <w:szCs w:val="28"/>
-        </w:rPr>
-        <w:t xml:space="preserve">Estoque (3 </w:t>
-      </w:r>
-      <w:proofErr w:type="spellStart"/>
-      <w:r>
-        <w:rPr>
-          <w:rFonts w:ascii="Arial" w:hAnsi="Arial" w:cs="Arial"/>
-          <w:b/>
-          <w:bCs/>
-          <w:color w:val="EE0000"/>
-          <w:sz w:val="28"/>
-          <w:szCs w:val="28"/>
-        </w:rPr>
-        <w:t>digitos</w:t>
-      </w:r>
-      <w:proofErr w:type="spellEnd"/>
-      <w:r>
-        <w:rPr>
-          <w:rFonts w:ascii="Arial" w:hAnsi="Arial" w:cs="Arial"/>
-          <w:b/>
-          <w:bCs/>
-          <w:color w:val="EE0000"/>
-          <w:sz w:val="28"/>
-          <w:szCs w:val="28"/>
-        </w:rPr>
-        <w:t>)</w:t>
-      </w:r>
-    </w:p>
-    <w:p>
-      <w:pPr>
-        <w:pStyle w:val="PargrafodaLista"/>
-        <w:numPr>
-          <w:ilvl w:val="0"/>
-          <w:numId w:val="6"/>
-        </w:numPr>
-        <w:rPr>
-          <w:rFonts w:ascii="Arial" w:hAnsi="Arial" w:cs="Arial"/>
-          <w:b/>
-          <w:bCs/>
-          <w:sz w:val="28"/>
-          <w:szCs w:val="28"/>
-        </w:rPr>
-      </w:pPr>
-      <w:proofErr w:type="gramStart"/>
-      <w:r>
-        <w:rPr>
-          <w:rFonts w:ascii="Arial" w:hAnsi="Arial" w:cs="Arial"/>
-          <w:b/>
-          <w:bCs/>
-          <w:color w:val="EE0000"/>
-          <w:sz w:val="28"/>
-          <w:szCs w:val="28"/>
-        </w:rPr>
-        <w:t>O restos</w:t>
-      </w:r>
-      <w:proofErr w:type="gramEnd"/>
-      <w:r>
-        <w:rPr>
-          <w:rFonts w:ascii="Arial" w:hAnsi="Arial" w:cs="Arial"/>
-          <w:b/>
-          <w:bCs/>
-          <w:color w:val="EE0000"/>
-          <w:sz w:val="28"/>
-          <w:szCs w:val="28"/>
-        </w:rPr>
-        <w:t xml:space="preserve"> dos campos abaixo, sairia </w:t>
+        <w:t>(não precisa captar)</w:t>
       </w:r>
     </w:p>
     <w:p>
@@ -3857,20 +2675,8 @@
                 <w:sz w:val="28"/>
                 <w:szCs w:val="28"/>
               </w:rPr>
-              <w:t xml:space="preserve">          34     36    38    40    42    44    46    48     </w:t>
+              <w:t xml:space="preserve">          34     36    38    40    42    44    46    48     Tot</w:t>
             </w:r>
-            <w:proofErr w:type="spellStart"/>
-            <w:r>
-              <w:rPr>
-                <w:rFonts w:ascii="Arial" w:hAnsi="Arial" w:cs="Arial"/>
-                <w:b/>
-                <w:bCs/>
-                <w:sz w:val="28"/>
-                <w:szCs w:val="28"/>
-              </w:rPr>
-              <w:t>Tot</w:t>
-            </w:r>
-            <w:proofErr w:type="spellEnd"/>
           </w:p>
         </w:tc>
       </w:tr>
@@ -3899,95 +2705,7 @@
                 <w:sz w:val="28"/>
                 <w:szCs w:val="28"/>
               </w:rPr>
-              <w:t xml:space="preserve">         </w:t>
-            </w:r>
-            <w:proofErr w:type="gramStart"/>
-            <w:r>
-              <w:rPr>
-                <w:rFonts w:ascii="Arial" w:hAnsi="Arial" w:cs="Arial"/>
-                <w:b/>
-                <w:bCs/>
-                <w:sz w:val="28"/>
-                <w:szCs w:val="28"/>
-              </w:rPr>
-              <w:t>999  999</w:t>
-            </w:r>
-            <w:proofErr w:type="gramEnd"/>
-            <w:r>
-              <w:rPr>
-                <w:rFonts w:ascii="Arial" w:hAnsi="Arial" w:cs="Arial"/>
-                <w:b/>
-                <w:bCs/>
-                <w:sz w:val="28"/>
-                <w:szCs w:val="28"/>
-              </w:rPr>
-              <w:t xml:space="preserve">  </w:t>
-            </w:r>
-            <w:proofErr w:type="gramStart"/>
-            <w:r>
-              <w:rPr>
-                <w:rFonts w:ascii="Arial" w:hAnsi="Arial" w:cs="Arial"/>
-                <w:b/>
-                <w:bCs/>
-                <w:sz w:val="28"/>
-                <w:szCs w:val="28"/>
-              </w:rPr>
-              <w:t>999  999</w:t>
-            </w:r>
-            <w:proofErr w:type="gramEnd"/>
-            <w:r>
-              <w:rPr>
-                <w:rFonts w:ascii="Arial" w:hAnsi="Arial" w:cs="Arial"/>
-                <w:b/>
-                <w:bCs/>
-                <w:sz w:val="28"/>
-                <w:szCs w:val="28"/>
-              </w:rPr>
-              <w:t xml:space="preserve">  </w:t>
-            </w:r>
-            <w:proofErr w:type="gramStart"/>
-            <w:r>
-              <w:rPr>
-                <w:rFonts w:ascii="Arial" w:hAnsi="Arial" w:cs="Arial"/>
-                <w:b/>
-                <w:bCs/>
-                <w:sz w:val="28"/>
-                <w:szCs w:val="28"/>
-              </w:rPr>
-              <w:t>999  999</w:t>
-            </w:r>
-            <w:proofErr w:type="gramEnd"/>
-            <w:r>
-              <w:rPr>
-                <w:rFonts w:ascii="Arial" w:hAnsi="Arial" w:cs="Arial"/>
-                <w:b/>
-                <w:bCs/>
-                <w:sz w:val="28"/>
-                <w:szCs w:val="28"/>
-              </w:rPr>
-              <w:t xml:space="preserve">  </w:t>
-            </w:r>
-            <w:proofErr w:type="gramStart"/>
-            <w:r>
-              <w:rPr>
-                <w:rFonts w:ascii="Arial" w:hAnsi="Arial" w:cs="Arial"/>
-                <w:b/>
-                <w:bCs/>
-                <w:sz w:val="28"/>
-                <w:szCs w:val="28"/>
-              </w:rPr>
-              <w:t>999  999</w:t>
-            </w:r>
-            <w:proofErr w:type="gramEnd"/>
-            <w:r>
-              <w:rPr>
-                <w:rFonts w:ascii="Arial" w:hAnsi="Arial" w:cs="Arial"/>
-                <w:b/>
-                <w:bCs/>
-                <w:sz w:val="28"/>
-                <w:szCs w:val="28"/>
-              </w:rPr>
-              <w:t xml:space="preserve">   9999</w:t>
+              <w:t xml:space="preserve">         999  999  999  999  999  999  999  999   9999</w:t>
             </w:r>
           </w:p>
           <w:p>
@@ -4060,20 +2778,8 @@
                 <w:sz w:val="28"/>
                 <w:szCs w:val="28"/>
               </w:rPr>
-              <w:t xml:space="preserve">          34     36    38    40    42    44    46    48     </w:t>
+              <w:t xml:space="preserve">          34     36    38    40    42    44    46    48     Tot</w:t>
             </w:r>
-            <w:proofErr w:type="spellStart"/>
-            <w:r>
-              <w:rPr>
-                <w:rFonts w:ascii="Arial" w:hAnsi="Arial" w:cs="Arial"/>
-                <w:b/>
-                <w:bCs/>
-                <w:sz w:val="28"/>
-                <w:szCs w:val="28"/>
-              </w:rPr>
-              <w:t>Tot</w:t>
-            </w:r>
-            <w:proofErr w:type="spellEnd"/>
           </w:p>
         </w:tc>
       </w:tr>
@@ -4102,95 +2808,7 @@
                 <w:sz w:val="28"/>
                 <w:szCs w:val="28"/>
               </w:rPr>
-              <w:t xml:space="preserve">         </w:t>
-            </w:r>
-            <w:proofErr w:type="gramStart"/>
-            <w:r>
-              <w:rPr>
-                <w:rFonts w:ascii="Arial" w:hAnsi="Arial" w:cs="Arial"/>
-                <w:b/>
-                <w:bCs/>
-                <w:sz w:val="28"/>
-                <w:szCs w:val="28"/>
-              </w:rPr>
-              <w:t>999  999</w:t>
-            </w:r>
-            <w:proofErr w:type="gramEnd"/>
-            <w:r>
-              <w:rPr>
-                <w:rFonts w:ascii="Arial" w:hAnsi="Arial" w:cs="Arial"/>
-                <w:b/>
-                <w:bCs/>
-                <w:sz w:val="28"/>
-                <w:szCs w:val="28"/>
-              </w:rPr>
-              <w:t xml:space="preserve">  </w:t>
-            </w:r>
-            <w:proofErr w:type="gramStart"/>
-            <w:r>
-              <w:rPr>
-                <w:rFonts w:ascii="Arial" w:hAnsi="Arial" w:cs="Arial"/>
-                <w:b/>
-                <w:bCs/>
-                <w:sz w:val="28"/>
-                <w:szCs w:val="28"/>
-              </w:rPr>
-              <w:t>999  999</w:t>
-            </w:r>
-            <w:proofErr w:type="gramEnd"/>
-            <w:r>
-              <w:rPr>
-                <w:rFonts w:ascii="Arial" w:hAnsi="Arial" w:cs="Arial"/>
-                <w:b/>
-                <w:bCs/>
-                <w:sz w:val="28"/>
-                <w:szCs w:val="28"/>
-              </w:rPr>
-              <w:t xml:space="preserve">  </w:t>
-            </w:r>
-            <w:proofErr w:type="gramStart"/>
-            <w:r>
-              <w:rPr>
-                <w:rFonts w:ascii="Arial" w:hAnsi="Arial" w:cs="Arial"/>
-                <w:b/>
-                <w:bCs/>
-                <w:sz w:val="28"/>
-                <w:szCs w:val="28"/>
-              </w:rPr>
-              <w:t>999  999</w:t>
-            </w:r>
-            <w:proofErr w:type="gramEnd"/>
-            <w:r>
-              <w:rPr>
-                <w:rFonts w:ascii="Arial" w:hAnsi="Arial" w:cs="Arial"/>
-                <w:b/>
-                <w:bCs/>
-                <w:sz w:val="28"/>
-                <w:szCs w:val="28"/>
-              </w:rPr>
-              <w:t xml:space="preserve">  </w:t>
-            </w:r>
-            <w:proofErr w:type="gramStart"/>
-            <w:r>
-              <w:rPr>
-                <w:rFonts w:ascii="Arial" w:hAnsi="Arial" w:cs="Arial"/>
-                <w:b/>
-                <w:bCs/>
-                <w:sz w:val="28"/>
-                <w:szCs w:val="28"/>
-              </w:rPr>
-              <w:t>999  999</w:t>
-            </w:r>
-            <w:proofErr w:type="gramEnd"/>
-            <w:r>
-              <w:rPr>
-                <w:rFonts w:ascii="Arial" w:hAnsi="Arial" w:cs="Arial"/>
-                <w:b/>
-                <w:bCs/>
-                <w:sz w:val="28"/>
-                <w:szCs w:val="28"/>
-              </w:rPr>
-              <w:t xml:space="preserve">   9999</w:t>
+              <w:t xml:space="preserve">         999  999  999  999  999  999  999  999   9999</w:t>
             </w:r>
           </w:p>
         </w:tc>
@@ -4301,29 +2919,7 @@
           <w:sz w:val="28"/>
           <w:szCs w:val="28"/>
         </w:rPr>
-        <w:t xml:space="preserve">Referencia (4 </w:t>
-      </w:r>
-      <w:proofErr w:type="spellStart"/>
-      <w:r>
-        <w:rPr>
-          <w:rFonts w:ascii="Arial" w:hAnsi="Arial" w:cs="Arial"/>
-          <w:b/>
-          <w:bCs/>
-          <w:sz w:val="28"/>
-          <w:szCs w:val="28"/>
-        </w:rPr>
-        <w:t>digitos</w:t>
-      </w:r>
-      <w:proofErr w:type="spellEnd"/>
-      <w:r>
-        <w:rPr>
-          <w:rFonts w:ascii="Arial" w:hAnsi="Arial" w:cs="Arial"/>
-          <w:b/>
-          <w:bCs/>
-          <w:sz w:val="28"/>
-          <w:szCs w:val="28"/>
-        </w:rPr>
-        <w:t>)</w:t>
+        <w:t>Referencia (4 digitos)</w:t>
       </w:r>
       <w:r>
         <w:rPr>
@@ -4359,29 +2955,7 @@
           <w:sz w:val="28"/>
           <w:szCs w:val="28"/>
         </w:rPr>
-        <w:t xml:space="preserve">Código da Loja (3 </w:t>
-      </w:r>
-      <w:proofErr w:type="spellStart"/>
-      <w:r>
-        <w:rPr>
-          <w:rFonts w:ascii="Arial" w:hAnsi="Arial" w:cs="Arial"/>
-          <w:b/>
-          <w:bCs/>
-          <w:sz w:val="28"/>
-          <w:szCs w:val="28"/>
-        </w:rPr>
-        <w:t>digitos</w:t>
-      </w:r>
-      <w:proofErr w:type="spellEnd"/>
-      <w:r>
-        <w:rPr>
-          <w:rFonts w:ascii="Arial" w:hAnsi="Arial" w:cs="Arial"/>
-          <w:b/>
-          <w:bCs/>
-          <w:sz w:val="28"/>
-          <w:szCs w:val="28"/>
-        </w:rPr>
-        <w:t>)</w:t>
+        <w:t>Código da Loja (3 digitos)</w:t>
       </w:r>
     </w:p>
     <w:p>
@@ -4433,51 +3007,7 @@
           <w:sz w:val="28"/>
           <w:szCs w:val="28"/>
         </w:rPr>
-        <w:t xml:space="preserve">Grade </w:t>
-      </w:r>
-      <w:proofErr w:type="spellStart"/>
-      <w:r>
-        <w:rPr>
-          <w:rFonts w:ascii="Arial" w:hAnsi="Arial" w:cs="Arial"/>
-          <w:b/>
-          <w:bCs/>
-          <w:sz w:val="28"/>
-          <w:szCs w:val="28"/>
-        </w:rPr>
-        <w:t>Minima</w:t>
-      </w:r>
-      <w:proofErr w:type="spellEnd"/>
-      <w:r>
-        <w:rPr>
-          <w:rFonts w:ascii="Arial" w:hAnsi="Arial" w:cs="Arial"/>
-          <w:b/>
-          <w:bCs/>
-          <w:sz w:val="28"/>
-          <w:szCs w:val="28"/>
-        </w:rPr>
-        <w:t xml:space="preserve"> (3 </w:t>
-      </w:r>
-      <w:proofErr w:type="spellStart"/>
-      <w:r>
-        <w:rPr>
-          <w:rFonts w:ascii="Arial" w:hAnsi="Arial" w:cs="Arial"/>
-          <w:b/>
-          <w:bCs/>
-          <w:sz w:val="28"/>
-          <w:szCs w:val="28"/>
-        </w:rPr>
-        <w:t>digitos</w:t>
-      </w:r>
-      <w:proofErr w:type="spellEnd"/>
-      <w:r>
-        <w:rPr>
-          <w:rFonts w:ascii="Arial" w:hAnsi="Arial" w:cs="Arial"/>
-          <w:b/>
-          <w:bCs/>
-          <w:sz w:val="28"/>
-          <w:szCs w:val="28"/>
-        </w:rPr>
-        <w:t>)</w:t>
+        <w:t>Grade Minima (3 digitos)</w:t>
       </w:r>
     </w:p>
     <w:p>
@@ -4503,29 +3033,7 @@
           <w:sz w:val="28"/>
           <w:szCs w:val="28"/>
         </w:rPr>
-        <w:t xml:space="preserve">Estoque da Loja (4 </w:t>
-      </w:r>
-      <w:proofErr w:type="spellStart"/>
-      <w:r>
-        <w:rPr>
-          <w:rFonts w:ascii="Arial" w:hAnsi="Arial" w:cs="Arial"/>
-          <w:b/>
-          <w:bCs/>
-          <w:sz w:val="28"/>
-          <w:szCs w:val="28"/>
-        </w:rPr>
-        <w:t>digitos</w:t>
-      </w:r>
-      <w:proofErr w:type="spellEnd"/>
-      <w:r>
-        <w:rPr>
-          <w:rFonts w:ascii="Arial" w:hAnsi="Arial" w:cs="Arial"/>
-          <w:b/>
-          <w:bCs/>
-          <w:sz w:val="28"/>
-          <w:szCs w:val="28"/>
-        </w:rPr>
-        <w:t>)</w:t>
+        <w:t>Estoque da Loja (4 digitos)</w:t>
       </w:r>
     </w:p>
     <w:p>
@@ -4551,51 +3059,7 @@
           <w:sz w:val="28"/>
           <w:szCs w:val="28"/>
         </w:rPr>
-        <w:t xml:space="preserve">Vendas dos 10 </w:t>
-      </w:r>
-      <w:proofErr w:type="gramStart"/>
-      <w:r>
-        <w:rPr>
-          <w:rFonts w:ascii="Arial" w:hAnsi="Arial" w:cs="Arial"/>
-          <w:b/>
-          <w:bCs/>
-          <w:sz w:val="28"/>
-          <w:szCs w:val="28"/>
-        </w:rPr>
-        <w:t>dias(</w:t>
-      </w:r>
-      <w:proofErr w:type="gramEnd"/>
-      <w:r>
-        <w:rPr>
-          <w:rFonts w:ascii="Arial" w:hAnsi="Arial" w:cs="Arial"/>
-          <w:b/>
-          <w:bCs/>
-          <w:sz w:val="28"/>
-          <w:szCs w:val="28"/>
-        </w:rPr>
-        <w:t xml:space="preserve">4 </w:t>
-      </w:r>
-      <w:proofErr w:type="spellStart"/>
-      <w:r>
-        <w:rPr>
-          <w:rFonts w:ascii="Arial" w:hAnsi="Arial" w:cs="Arial"/>
-          <w:b/>
-          <w:bCs/>
-          <w:sz w:val="28"/>
-          <w:szCs w:val="28"/>
-        </w:rPr>
-        <w:t>digitos</w:t>
-      </w:r>
-      <w:proofErr w:type="spellEnd"/>
-      <w:r>
-        <w:rPr>
-          <w:rFonts w:ascii="Arial" w:hAnsi="Arial" w:cs="Arial"/>
-          <w:b/>
-          <w:bCs/>
-          <w:sz w:val="28"/>
-          <w:szCs w:val="28"/>
-        </w:rPr>
-        <w:t>)</w:t>
+        <w:t>Vendas dos 10 dias(4 digitos)</w:t>
       </w:r>
     </w:p>
     <w:p>
@@ -4621,51 +3085,7 @@
           <w:sz w:val="28"/>
           <w:szCs w:val="28"/>
         </w:rPr>
-        <w:t xml:space="preserve">Venda </w:t>
-      </w:r>
-      <w:proofErr w:type="gramStart"/>
-      <w:r>
-        <w:rPr>
-          <w:rFonts w:ascii="Arial" w:hAnsi="Arial" w:cs="Arial"/>
-          <w:b/>
-          <w:bCs/>
-          <w:sz w:val="28"/>
-          <w:szCs w:val="28"/>
-        </w:rPr>
-        <w:t>acumulada(</w:t>
-      </w:r>
-      <w:proofErr w:type="gramEnd"/>
-      <w:r>
-        <w:rPr>
-          <w:rFonts w:ascii="Arial" w:hAnsi="Arial" w:cs="Arial"/>
-          <w:b/>
-          <w:bCs/>
-          <w:sz w:val="28"/>
-          <w:szCs w:val="28"/>
-        </w:rPr>
-        <w:t xml:space="preserve">4 </w:t>
-      </w:r>
-      <w:proofErr w:type="spellStart"/>
-      <w:r>
-        <w:rPr>
-          <w:rFonts w:ascii="Arial" w:hAnsi="Arial" w:cs="Arial"/>
-          <w:b/>
-          <w:bCs/>
-          <w:sz w:val="28"/>
-          <w:szCs w:val="28"/>
-        </w:rPr>
-        <w:t>digitos</w:t>
-      </w:r>
-      <w:proofErr w:type="spellEnd"/>
-      <w:r>
-        <w:rPr>
-          <w:rFonts w:ascii="Arial" w:hAnsi="Arial" w:cs="Arial"/>
-          <w:b/>
-          <w:bCs/>
-          <w:sz w:val="28"/>
-          <w:szCs w:val="28"/>
-        </w:rPr>
-        <w:t>)</w:t>
+        <w:t>Venda acumulada(4 digitos)</w:t>
       </w:r>
     </w:p>
     <w:p>
@@ -4726,45 +3146,8 @@
           <w:sz w:val="28"/>
           <w:szCs w:val="28"/>
         </w:rPr>
-        <w:t xml:space="preserve">, por isso que </w:t>
-      </w:r>
-      <w:proofErr w:type="gramStart"/>
-      <w:r>
-        <w:rPr>
-          <w:rFonts w:ascii="Arial" w:hAnsi="Arial" w:cs="Arial"/>
-          <w:b/>
-          <w:bCs/>
-          <w:color w:val="EE0000"/>
-          <w:sz w:val="28"/>
-          <w:szCs w:val="28"/>
-        </w:rPr>
-        <w:t>os campo</w:t>
-      </w:r>
-      <w:proofErr w:type="gramEnd"/>
-      <w:r>
-        <w:rPr>
-          <w:rFonts w:ascii="Arial" w:hAnsi="Arial" w:cs="Arial"/>
-          <w:b/>
-          <w:bCs/>
-          <w:color w:val="EE0000"/>
-          <w:sz w:val="28"/>
-          <w:szCs w:val="28"/>
-        </w:rPr>
-        <w:t xml:space="preserve"> são 01,02,03</w:t>
-      </w:r>
-      <w:proofErr w:type="gramStart"/>
-      <w:r>
-        <w:rPr>
-          <w:rFonts w:ascii="Arial" w:hAnsi="Arial" w:cs="Arial"/>
-          <w:b/>
-          <w:bCs/>
-          <w:color w:val="EE0000"/>
-          <w:sz w:val="28"/>
-          <w:szCs w:val="28"/>
-        </w:rPr>
-        <w:t>.....</w:t>
-      </w:r>
-      <w:proofErr w:type="gramEnd"/>
+        <w:t>, por isso que os campo são 01,02,03.....</w:t>
+      </w:r>
     </w:p>
     <w:p>
       <w:pPr>
@@ -4789,29 +3172,7 @@
           <w:sz w:val="28"/>
           <w:szCs w:val="28"/>
         </w:rPr>
-        <w:t xml:space="preserve">Previsão Total (4 </w:t>
-      </w:r>
-      <w:proofErr w:type="spellStart"/>
-      <w:r>
-        <w:rPr>
-          <w:rFonts w:ascii="Arial" w:hAnsi="Arial" w:cs="Arial"/>
-          <w:b/>
-          <w:bCs/>
-          <w:sz w:val="28"/>
-          <w:szCs w:val="28"/>
-        </w:rPr>
-        <w:t>digitos</w:t>
-      </w:r>
-      <w:proofErr w:type="spellEnd"/>
-      <w:r>
-        <w:rPr>
-          <w:rFonts w:ascii="Arial" w:hAnsi="Arial" w:cs="Arial"/>
-          <w:b/>
-          <w:bCs/>
-          <w:sz w:val="28"/>
-          <w:szCs w:val="28"/>
-        </w:rPr>
-        <w:t>)</w:t>
+        <w:t>Previsão Total (4 digitos)</w:t>
       </w:r>
     </w:p>
     <w:p>
@@ -4837,29 +3198,7 @@
           <w:sz w:val="28"/>
           <w:szCs w:val="28"/>
         </w:rPr>
-        <w:t xml:space="preserve">OC em aberto (4 </w:t>
-      </w:r>
-      <w:proofErr w:type="spellStart"/>
-      <w:r>
-        <w:rPr>
-          <w:rFonts w:ascii="Arial" w:hAnsi="Arial" w:cs="Arial"/>
-          <w:b/>
-          <w:bCs/>
-          <w:sz w:val="28"/>
-          <w:szCs w:val="28"/>
-        </w:rPr>
-        <w:t>digitos</w:t>
-      </w:r>
-      <w:proofErr w:type="spellEnd"/>
-      <w:r>
-        <w:rPr>
-          <w:rFonts w:ascii="Arial" w:hAnsi="Arial" w:cs="Arial"/>
-          <w:b/>
-          <w:bCs/>
-          <w:sz w:val="28"/>
-          <w:szCs w:val="28"/>
-        </w:rPr>
-        <w:t>)</w:t>
+        <w:t>OC em aberto (4 digitos)</w:t>
       </w:r>
     </w:p>
     <w:p>
@@ -4885,29 +3224,7 @@
           <w:sz w:val="28"/>
           <w:szCs w:val="28"/>
         </w:rPr>
-        <w:t xml:space="preserve">Estoque Fábrica (4 </w:t>
-      </w:r>
-      <w:proofErr w:type="spellStart"/>
-      <w:r>
-        <w:rPr>
-          <w:rFonts w:ascii="Arial" w:hAnsi="Arial" w:cs="Arial"/>
-          <w:b/>
-          <w:bCs/>
-          <w:sz w:val="28"/>
-          <w:szCs w:val="28"/>
-        </w:rPr>
-        <w:t>digitos</w:t>
-      </w:r>
-      <w:proofErr w:type="spellEnd"/>
-      <w:r>
-        <w:rPr>
-          <w:rFonts w:ascii="Arial" w:hAnsi="Arial" w:cs="Arial"/>
-          <w:b/>
-          <w:bCs/>
-          <w:sz w:val="28"/>
-          <w:szCs w:val="28"/>
-        </w:rPr>
-        <w:t>)</w:t>
+        <w:t>Estoque Fábrica (4 digitos)</w:t>
       </w:r>
     </w:p>
     <w:p>
@@ -4933,29 +3250,7 @@
           <w:sz w:val="28"/>
           <w:szCs w:val="28"/>
         </w:rPr>
-        <w:t xml:space="preserve">Estoque Loja (4 </w:t>
-      </w:r>
-      <w:proofErr w:type="spellStart"/>
-      <w:r>
-        <w:rPr>
-          <w:rFonts w:ascii="Arial" w:hAnsi="Arial" w:cs="Arial"/>
-          <w:b/>
-          <w:bCs/>
-          <w:sz w:val="28"/>
-          <w:szCs w:val="28"/>
-        </w:rPr>
-        <w:t>digitos</w:t>
-      </w:r>
-      <w:proofErr w:type="spellEnd"/>
-      <w:r>
-        <w:rPr>
-          <w:rFonts w:ascii="Arial" w:hAnsi="Arial" w:cs="Arial"/>
-          <w:b/>
-          <w:bCs/>
-          <w:sz w:val="28"/>
-          <w:szCs w:val="28"/>
-        </w:rPr>
-        <w:t>)</w:t>
+        <w:t>Estoque Loja (4 digitos)</w:t>
       </w:r>
     </w:p>
     <w:p>
@@ -4981,29 +3276,7 @@
           <w:sz w:val="28"/>
           <w:szCs w:val="28"/>
         </w:rPr>
-        <w:t xml:space="preserve">Pedidos Expedido/Faturado/Despachado (4 </w:t>
-      </w:r>
-      <w:proofErr w:type="spellStart"/>
-      <w:r>
-        <w:rPr>
-          <w:rFonts w:ascii="Arial" w:hAnsi="Arial" w:cs="Arial"/>
-          <w:b/>
-          <w:bCs/>
-          <w:sz w:val="28"/>
-          <w:szCs w:val="28"/>
-        </w:rPr>
-        <w:t>digitos</w:t>
-      </w:r>
-      <w:proofErr w:type="spellEnd"/>
-      <w:r>
-        <w:rPr>
-          <w:rFonts w:ascii="Arial" w:hAnsi="Arial" w:cs="Arial"/>
-          <w:b/>
-          <w:bCs/>
-          <w:sz w:val="28"/>
-          <w:szCs w:val="28"/>
-        </w:rPr>
-        <w:t>)</w:t>
+        <w:t>Pedidos Expedido/Faturado/Despachado (4 digitos)</w:t>
       </w:r>
     </w:p>
     <w:p>
@@ -5029,29 +3302,7 @@
           <w:sz w:val="28"/>
           <w:szCs w:val="28"/>
         </w:rPr>
-        <w:t xml:space="preserve">Saldo de Pedido Anterior (4 </w:t>
-      </w:r>
-      <w:proofErr w:type="spellStart"/>
-      <w:r>
-        <w:rPr>
-          <w:rFonts w:ascii="Arial" w:hAnsi="Arial" w:cs="Arial"/>
-          <w:b/>
-          <w:bCs/>
-          <w:sz w:val="28"/>
-          <w:szCs w:val="28"/>
-        </w:rPr>
-        <w:t>digitos</w:t>
-      </w:r>
-      <w:proofErr w:type="spellEnd"/>
-      <w:r>
-        <w:rPr>
-          <w:rFonts w:ascii="Arial" w:hAnsi="Arial" w:cs="Arial"/>
-          <w:b/>
-          <w:bCs/>
-          <w:sz w:val="28"/>
-          <w:szCs w:val="28"/>
-        </w:rPr>
-        <w:t>)</w:t>
+        <w:t>Saldo de Pedido Anterior (4 digitos)</w:t>
       </w:r>
     </w:p>
     <w:p>

</xml_diff>